<commit_message>
Finished frameworks file and updated readme accordingly
</commit_message>
<xml_diff>
--- a/documentation/Research Paper on Frontend and Backend Frameworks.docx
+++ b/documentation/Research Paper on Frontend and Backend Frameworks.docx
@@ -2573,6 +2573,76 @@
     </w:p>
     <w:p>
       <w:pPr>
+        <w:pStyle w:val="Heading2"/>
+        <w:rPr>
+          <w:lang w:val="en-US"/>
+        </w:rPr>
+      </w:pPr>
+      <w:r>
+        <w:rPr>
+          <w:lang w:val="en-US"/>
+        </w:rPr>
+        <w:t>But what about the data?</w:t>
+      </w:r>
+    </w:p>
+    <w:p>
+      <w:pPr>
+        <w:rPr>
+          <w:lang w:val="en-US"/>
+        </w:rPr>
+      </w:pPr>
+    </w:p>
+    <w:p>
+      <w:pPr>
+        <w:rPr>
+          <w:lang w:val="en-US"/>
+        </w:rPr>
+      </w:pPr>
+      <w:r>
+        <w:rPr>
+          <w:lang w:val="en-US"/>
+        </w:rPr>
+        <w:t xml:space="preserve">For our final piece of research, I needed something to store data that supported an ORM design. Going with the same principles as before, the 5 most popular database choices are: Oracle, MySQL, Microsoft SQL Server, PostgreSQL and MongoDB. Here the decision was more subjective than anything and I chose MongoDB (implemented using mongoose) just because the other 4 all are using SQL and work in a more standardized way, whereas MongoDB used JSON objects to store </w:t>
+      </w:r>
+      <w:proofErr w:type="gramStart"/>
+      <w:r>
+        <w:rPr>
+          <w:lang w:val="en-US"/>
+        </w:rPr>
+        <w:t>it’s</w:t>
+      </w:r>
+      <w:proofErr w:type="gramEnd"/>
+      <w:r>
+        <w:rPr>
+          <w:lang w:val="en-US"/>
+        </w:rPr>
+        <w:t xml:space="preserve"> data and works directly with </w:t>
+      </w:r>
+      <w:proofErr w:type="spellStart"/>
+      <w:r>
+        <w:rPr>
+          <w:lang w:val="en-US"/>
+        </w:rPr>
+        <w:t>npm</w:t>
+      </w:r>
+      <w:proofErr w:type="spellEnd"/>
+      <w:r>
+        <w:rPr>
+          <w:lang w:val="en-US"/>
+        </w:rPr>
+        <w:t xml:space="preserve"> packages (mongoose) to interact with it directly with JS code.</w:t>
+      </w:r>
+    </w:p>
+    <w:p>
+      <w:pPr>
+        <w:rPr>
+          <w:rFonts w:ascii="Times New Roman" w:hAnsi="Times New Roman" w:cs="Times New Roman"/>
+          <w:lang w:val="en-US"/>
+        </w:rPr>
+      </w:pPr>
+    </w:p>
+    <w:p>
+      <w:pPr>
         <w:pStyle w:val="Heading1"/>
         <w:rPr>
           <w:rFonts w:ascii="Times New Roman" w:hAnsi="Times New Roman" w:cs="Times New Roman"/>
@@ -2614,7 +2684,17 @@
           <w:rFonts w:ascii="Times New Roman" w:hAnsi="Times New Roman" w:cs="Times New Roman"/>
           <w:lang w:val="en-US"/>
         </w:rPr>
-        <w:t>the decision behind this choice is left to preference but that is not entirely true. There are some limitations frameworks have that you need to be aware of before deciding on which you want to stick with.</w:t>
+        <w:t xml:space="preserve">the </w:t>
+      </w:r>
+      <w:bookmarkStart w:id="0" w:name="_GoBack"/>
+      <w:bookmarkEnd w:id="0"/>
+      <w:r>
+        <w:rPr>
+          <w:rFonts w:ascii="Times New Roman" w:hAnsi="Times New Roman" w:cs="Times New Roman"/>
+          <w:lang w:val="en-US"/>
+        </w:rPr>
+        <w:lastRenderedPageBreak/>
+        <w:t>decision behind this choice is left to preference but that is not entirely true. There are some limitations frameworks have that you need to be aware of before deciding on which you want to stick with.</w:t>
       </w:r>
     </w:p>
     <w:p>
@@ -2676,15 +2756,7 @@
           <w:rFonts w:ascii="Times New Roman" w:hAnsi="Times New Roman" w:cs="Times New Roman"/>
           <w:lang w:val="en-US"/>
         </w:rPr>
-        <w:t xml:space="preserve"> for frontend, because of its big community that can help solve common issues pretty easily, but also because of it being easy to learn while also providing reusable components. As </w:t>
-      </w:r>
-      <w:r>
-        <w:rPr>
-          <w:rFonts w:ascii="Times New Roman" w:hAnsi="Times New Roman" w:cs="Times New Roman"/>
-          <w:lang w:val="en-US"/>
-        </w:rPr>
-        <w:lastRenderedPageBreak/>
-        <w:t xml:space="preserve">for backend, the decision to choose </w:t>
+        <w:t xml:space="preserve"> for frontend, because of its big community that can help solve common issues pretty easily, but also because of it being easy to learn while also providing reusable components. As for backend, the decision to choose </w:t>
       </w:r>
       <w:proofErr w:type="spellStart"/>
       <w:r>
@@ -2894,8 +2966,6 @@
           <w:t>https://www.simform.com/best-frontend-frameworks/</w:t>
         </w:r>
       </w:hyperlink>
-      <w:bookmarkStart w:id="0" w:name="_GoBack"/>
-      <w:bookmarkEnd w:id="0"/>
     </w:p>
     <w:p>
       <w:pPr>

</xml_diff>

<commit_message>
Added Research Paper on Security
</commit_message>
<xml_diff>
--- a/documentation/Research Paper on Frontend and Backend Frameworks.docx
+++ b/documentation/Research Paper on Frontend and Backend Frameworks.docx
@@ -136,7 +136,23 @@
           <w:rFonts w:ascii="Times New Roman" w:hAnsi="Times New Roman" w:cs="Times New Roman"/>
           <w:lang w:val="en-US"/>
         </w:rPr>
-        <w:t xml:space="preserve"> scope is for me to find out more about these frameworks and assess which one I should use for my project. The library and field methods will be used in order to conduct this research and achieve a conclusion.</w:t>
+        <w:t xml:space="preserve"> scope is for me to find out more about these frameworks and assess which one I </w:t>
+      </w:r>
+      <w:r>
+        <w:rPr>
+          <w:rFonts w:ascii="Times New Roman" w:hAnsi="Times New Roman" w:cs="Times New Roman"/>
+          <w:lang w:val="en-US"/>
+        </w:rPr>
+        <w:t>should use for my project. The Library and F</w:t>
+      </w:r>
+      <w:bookmarkStart w:id="0" w:name="_GoBack"/>
+      <w:bookmarkEnd w:id="0"/>
+      <w:r>
+        <w:rPr>
+          <w:rFonts w:ascii="Times New Roman" w:hAnsi="Times New Roman" w:cs="Times New Roman"/>
+          <w:lang w:val="en-US"/>
+        </w:rPr>
+        <w:t>ield methods will be used in order to conduct this research and achieve a conclusion.</w:t>
       </w:r>
     </w:p>
     <w:p>
@@ -2686,8 +2702,6 @@
         </w:rPr>
         <w:t xml:space="preserve">the </w:t>
       </w:r>
-      <w:bookmarkStart w:id="0" w:name="_GoBack"/>
-      <w:bookmarkEnd w:id="0"/>
       <w:r>
         <w:rPr>
           <w:rFonts w:ascii="Times New Roman" w:hAnsi="Times New Roman" w:cs="Times New Roman"/>

</xml_diff>

<commit_message>
Update Research Paper on Frontend and Backend Frameworks.docx
</commit_message>
<xml_diff>
--- a/documentation/Research Paper on Frontend and Backend Frameworks.docx
+++ b/documentation/Research Paper on Frontend and Backend Frameworks.docx
@@ -1,6 +1,6 @@
 
 <file path=word/document.xml><?xml version="1.0" encoding="utf-8"?>
-<w:document xmlns:wpc="http://schemas.microsoft.com/office/word/2010/wordprocessingCanvas" xmlns:mc="http://schemas.openxmlformats.org/markup-compatibility/2006" xmlns:o="urn:schemas-microsoft-com:office:office" xmlns:r="http://schemas.openxmlformats.org/officeDocument/2006/relationships" xmlns:m="http://schemas.openxmlformats.org/officeDocument/2006/math" xmlns:v="urn:schemas-microsoft-com:vml" xmlns:wp14="http://schemas.microsoft.com/office/word/2010/wordprocessingDrawing" xmlns:wp="http://schemas.openxmlformats.org/drawingml/2006/wordprocessingDrawing" xmlns:w10="urn:schemas-microsoft-com:office:word" xmlns:w="http://schemas.openxmlformats.org/wordprocessingml/2006/main" xmlns:w14="http://schemas.microsoft.com/office/word/2010/wordml" xmlns:w15="http://schemas.microsoft.com/office/word/2012/wordml" xmlns:wpg="http://schemas.microsoft.com/office/word/2010/wordprocessingGroup" xmlns:wpi="http://schemas.microsoft.com/office/word/2010/wordprocessingInk" xmlns:wne="http://schemas.microsoft.com/office/word/2006/wordml" xmlns:wps="http://schemas.microsoft.com/office/word/2010/wordprocessingShape" mc:Ignorable="w14 w15 wp14">
+<w:document xmlns:wpc="http://schemas.microsoft.com/office/word/2010/wordprocessingCanvas" xmlns:cx="http://schemas.microsoft.com/office/drawing/2014/chartex" xmlns:cx1="http://schemas.microsoft.com/office/drawing/2015/9/8/chartex" xmlns:cx2="http://schemas.microsoft.com/office/drawing/2015/10/21/chartex" xmlns:cx3="http://schemas.microsoft.com/office/drawing/2016/5/9/chartex" xmlns:cx4="http://schemas.microsoft.com/office/drawing/2016/5/10/chartex" xmlns:cx5="http://schemas.microsoft.com/office/drawing/2016/5/11/chartex" xmlns:cx6="http://schemas.microsoft.com/office/drawing/2016/5/12/chartex" xmlns:cx7="http://schemas.microsoft.com/office/drawing/2016/5/13/chartex" xmlns:cx8="http://schemas.microsoft.com/office/drawing/2016/5/14/chartex" xmlns:mc="http://schemas.openxmlformats.org/markup-compatibility/2006" xmlns:aink="http://schemas.microsoft.com/office/drawing/2016/ink" xmlns:am3d="http://schemas.microsoft.com/office/drawing/2017/model3d" xmlns:o="urn:schemas-microsoft-com:office:office" xmlns:r="http://schemas.openxmlformats.org/officeDocument/2006/relationships" xmlns:m="http://schemas.openxmlformats.org/officeDocument/2006/math" xmlns:v="urn:schemas-microsoft-com:vml" xmlns:wp14="http://schemas.microsoft.com/office/word/2010/wordprocessingDrawing" xmlns:wp="http://schemas.openxmlformats.org/drawingml/2006/wordprocessingDrawing" xmlns:w10="urn:schemas-microsoft-com:office:word" xmlns:w="http://schemas.openxmlformats.org/wordprocessingml/2006/main" xmlns:w14="http://schemas.microsoft.com/office/word/2010/wordml" xmlns:w15="http://schemas.microsoft.com/office/word/2012/wordml" xmlns:w16cex="http://schemas.microsoft.com/office/word/2018/wordml/cex" xmlns:w16cid="http://schemas.microsoft.com/office/word/2016/wordml/cid" xmlns:w16="http://schemas.microsoft.com/office/word/2018/wordml" xmlns:w16se="http://schemas.microsoft.com/office/word/2015/wordml/symex" xmlns:wpg="http://schemas.microsoft.com/office/word/2010/wordprocessingGroup" xmlns:wpi="http://schemas.microsoft.com/office/word/2010/wordprocessingInk" xmlns:wne="http://schemas.microsoft.com/office/word/2006/wordml" xmlns:wps="http://schemas.microsoft.com/office/word/2010/wordprocessingShape" mc:Ignorable="w14 w15 w16se w16cid w16 w16cex wp14">
   <w:body>
     <w:p>
       <w:pPr>
@@ -19,25 +19,7 @@
           <w:szCs w:val="40"/>
           <w:lang w:val="en-US"/>
         </w:rPr>
-        <w:t xml:space="preserve">Research Paper on Frontend </w:t>
-      </w:r>
-      <w:r>
-        <w:rPr>
-          <w:rFonts w:ascii="Times New Roman" w:hAnsi="Times New Roman" w:cs="Times New Roman"/>
-          <w:sz w:val="40"/>
-          <w:szCs w:val="40"/>
-          <w:lang w:val="en-US"/>
-        </w:rPr>
-        <w:t xml:space="preserve">and Backend </w:t>
-      </w:r>
-      <w:r>
-        <w:rPr>
-          <w:rFonts w:ascii="Times New Roman" w:hAnsi="Times New Roman" w:cs="Times New Roman"/>
-          <w:sz w:val="40"/>
-          <w:szCs w:val="40"/>
-          <w:lang w:val="en-US"/>
-        </w:rPr>
-        <w:t>Frameworks</w:t>
+        <w:t>Research Paper on Frontend and Backend Frameworks</w:t>
       </w:r>
     </w:p>
     <w:p>
@@ -143,16 +125,35 @@
           <w:rFonts w:ascii="Times New Roman" w:hAnsi="Times New Roman" w:cs="Times New Roman"/>
           <w:lang w:val="en-US"/>
         </w:rPr>
-        <w:t>should use for my project. The Library and F</w:t>
-      </w:r>
-      <w:bookmarkStart w:id="0" w:name="_GoBack"/>
-      <w:bookmarkEnd w:id="0"/>
-      <w:r>
-        <w:rPr>
-          <w:rFonts w:ascii="Times New Roman" w:hAnsi="Times New Roman" w:cs="Times New Roman"/>
-          <w:lang w:val="en-US"/>
-        </w:rPr>
-        <w:t>ield methods will be used in order to conduct this research and achieve a conclusion.</w:t>
+        <w:t xml:space="preserve">should use for my project. The Library </w:t>
+      </w:r>
+      <w:r>
+        <w:rPr>
+          <w:rFonts w:ascii="Times New Roman" w:hAnsi="Times New Roman" w:cs="Times New Roman"/>
+          <w:lang w:val="en-US"/>
+        </w:rPr>
+        <w:t>method will be used in order to conduct this research and achieve a conclusion</w:t>
+      </w:r>
+      <w:r>
+        <w:rPr>
+          <w:rFonts w:ascii="Times New Roman" w:hAnsi="Times New Roman" w:cs="Times New Roman"/>
+          <w:lang w:val="en-US"/>
+        </w:rPr>
+        <w:t>, mainly the literature study method</w:t>
+      </w:r>
+      <w:r>
+        <w:rPr>
+          <w:rFonts w:ascii="Times New Roman" w:hAnsi="Times New Roman" w:cs="Times New Roman"/>
+          <w:lang w:val="en-US"/>
+        </w:rPr>
+        <w:t>.</w:t>
+      </w:r>
+      <w:r>
+        <w:rPr>
+          <w:rFonts w:ascii="Times New Roman" w:hAnsi="Times New Roman" w:cs="Times New Roman"/>
+          <w:lang w:val="en-US"/>
+        </w:rPr>
+        <w:t xml:space="preserve"> </w:t>
       </w:r>
     </w:p>
     <w:p>
@@ -176,6 +177,34 @@
           <w:rFonts w:ascii="Times New Roman" w:hAnsi="Times New Roman" w:cs="Times New Roman"/>
           <w:lang w:val="en-US"/>
         </w:rPr>
+        <w:t>The main question this research aims to answer:</w:t>
+      </w:r>
+    </w:p>
+    <w:p>
+      <w:pPr>
+        <w:rPr>
+          <w:rFonts w:ascii="Times New Roman" w:hAnsi="Times New Roman" w:cs="Times New Roman"/>
+          <w:lang w:val="en-US"/>
+        </w:rPr>
+      </w:pPr>
+    </w:p>
+    <w:p>
+      <w:pPr>
+        <w:pStyle w:val="Heading2"/>
+        <w:rPr>
+          <w:rFonts w:ascii="Times New Roman" w:hAnsi="Times New Roman" w:cs="Times New Roman"/>
+          <w:sz w:val="30"/>
+          <w:szCs w:val="30"/>
+          <w:lang w:val="en-US"/>
+        </w:rPr>
+      </w:pPr>
+      <w:r>
+        <w:rPr>
+          <w:rFonts w:ascii="Times New Roman" w:hAnsi="Times New Roman" w:cs="Times New Roman"/>
+          <w:sz w:val="30"/>
+          <w:szCs w:val="30"/>
+          <w:lang w:val="en-US"/>
+        </w:rPr>
         <w:t>What is a Framework? How does it help in the process of development?</w:t>
       </w:r>
     </w:p>
@@ -206,9 +235,80 @@
       <w:pPr>
         <w:rPr>
           <w:rFonts w:ascii="Times New Roman" w:hAnsi="Times New Roman" w:cs="Times New Roman"/>
-          <w:lang w:val="en-US"/>
-        </w:rPr>
-      </w:pPr>
+          <w:i/>
+          <w:iCs/>
+          <w:lang w:val="en-US"/>
+        </w:rPr>
+      </w:pPr>
+      <w:r>
+        <w:rPr>
+          <w:rFonts w:ascii="Times New Roman" w:hAnsi="Times New Roman" w:cs="Times New Roman"/>
+          <w:i/>
+          <w:iCs/>
+          <w:lang w:val="en-US"/>
+        </w:rPr>
+        <w:t xml:space="preserve">This information was pulled from </w:t>
+      </w:r>
+      <w:hyperlink r:id="rId5" w:history="1">
+        <w:r>
+          <w:rPr>
+            <w:rStyle w:val="Hyperlink"/>
+            <w:rFonts w:ascii="Times New Roman" w:hAnsi="Times New Roman" w:cs="Times New Roman"/>
+            <w:i/>
+            <w:iCs/>
+            <w:lang w:val="en-US"/>
+          </w:rPr>
+          <w:t>https://en.wikipedia.org/wiki/Software_framework</w:t>
+        </w:r>
+      </w:hyperlink>
+      <w:r>
+        <w:rPr>
+          <w:rFonts w:ascii="Times New Roman" w:hAnsi="Times New Roman" w:cs="Times New Roman"/>
+          <w:i/>
+          <w:iCs/>
+          <w:lang w:val="en-US"/>
+        </w:rPr>
+        <w:t>. This researching technique falls under the Library – Literature Study DOT research framework.</w:t>
+      </w:r>
+    </w:p>
+    <w:p>
+      <w:pPr>
+        <w:rPr>
+          <w:rFonts w:ascii="Times New Roman" w:hAnsi="Times New Roman" w:cs="Times New Roman"/>
+          <w:lang w:val="en-US"/>
+        </w:rPr>
+      </w:pPr>
+    </w:p>
+    <w:p>
+      <w:pPr>
+        <w:rPr>
+          <w:rFonts w:ascii="Times New Roman" w:hAnsi="Times New Roman" w:cs="Times New Roman"/>
+          <w:lang w:val="en-US"/>
+        </w:rPr>
+      </w:pPr>
+      <w:r>
+        <w:rPr>
+          <w:rFonts w:ascii="Times New Roman" w:hAnsi="Times New Roman" w:cs="Times New Roman"/>
+          <w:lang w:val="en-US"/>
+        </w:rPr>
+        <w:t xml:space="preserve">The following </w:t>
+      </w:r>
+      <w:proofErr w:type="spellStart"/>
+      <w:r>
+        <w:rPr>
+          <w:rFonts w:ascii="Times New Roman" w:hAnsi="Times New Roman" w:cs="Times New Roman"/>
+          <w:lang w:val="en-US"/>
+        </w:rPr>
+        <w:t>subquestions</w:t>
+      </w:r>
+      <w:proofErr w:type="spellEnd"/>
+      <w:r>
+        <w:rPr>
+          <w:rFonts w:ascii="Times New Roman" w:hAnsi="Times New Roman" w:cs="Times New Roman"/>
+          <w:lang w:val="en-US"/>
+        </w:rPr>
+        <w:t xml:space="preserve"> will be supportive questions asked in order to provide an accurate answer for the main question this document aims to answer.</w:t>
+      </w:r>
     </w:p>
     <w:p>
       <w:pPr>
@@ -262,7 +362,23 @@
           <w:rFonts w:ascii="Times New Roman" w:hAnsi="Times New Roman" w:cs="Times New Roman"/>
           <w:lang w:val="en-US"/>
         </w:rPr>
-        <w:t xml:space="preserve">There are 3 languages most Web Developers use in their day to day work: HTML, CSS and </w:t>
+        <w:t xml:space="preserve">There are 3 languages most Web Developers use in their </w:t>
+      </w:r>
+      <w:proofErr w:type="gramStart"/>
+      <w:r>
+        <w:rPr>
+          <w:rFonts w:ascii="Times New Roman" w:hAnsi="Times New Roman" w:cs="Times New Roman"/>
+          <w:lang w:val="en-US"/>
+        </w:rPr>
+        <w:t>day to day</w:t>
+      </w:r>
+      <w:proofErr w:type="gramEnd"/>
+      <w:r>
+        <w:rPr>
+          <w:rFonts w:ascii="Times New Roman" w:hAnsi="Times New Roman" w:cs="Times New Roman"/>
+          <w:lang w:val="en-US"/>
+        </w:rPr>
+        <w:t xml:space="preserve"> work: HTML, CSS and </w:t>
       </w:r>
       <w:proofErr w:type="spellStart"/>
       <w:r>
@@ -411,6 +527,7 @@
           <w:rFonts w:ascii="Times New Roman" w:hAnsi="Times New Roman" w:cs="Times New Roman"/>
           <w:lang w:val="en-US"/>
         </w:rPr>
+        <w:lastRenderedPageBreak/>
         <w:t xml:space="preserve">So it seems the answer is </w:t>
       </w:r>
       <w:proofErr w:type="spellStart"/>
@@ -433,20 +550,23 @@
     <w:p>
       <w:pPr>
         <w:rPr>
-          <w:lang w:val="en-US"/>
-        </w:rPr>
-      </w:pPr>
-    </w:p>
-    <w:p>
-      <w:pPr>
-        <w:rPr>
-          <w:lang w:val="en-US"/>
-        </w:rPr>
-      </w:pPr>
-    </w:p>
-    <w:p>
-      <w:pPr>
-        <w:rPr>
+          <w:rFonts w:ascii="Times New Roman" w:hAnsi="Times New Roman" w:cs="Times New Roman"/>
+          <w:lang w:val="en-US"/>
+        </w:rPr>
+      </w:pPr>
+    </w:p>
+    <w:p>
+      <w:pPr>
+        <w:rPr>
+          <w:rFonts w:ascii="Times New Roman" w:hAnsi="Times New Roman" w:cs="Times New Roman"/>
+          <w:lang w:val="en-US"/>
+        </w:rPr>
+      </w:pPr>
+    </w:p>
+    <w:p>
+      <w:pPr>
+        <w:rPr>
+          <w:rFonts w:ascii="Times New Roman" w:hAnsi="Times New Roman" w:cs="Times New Roman"/>
           <w:lang w:val="en-US"/>
         </w:rPr>
       </w:pPr>
@@ -464,13 +584,13 @@
           <w:rFonts w:ascii="Times New Roman" w:hAnsi="Times New Roman" w:cs="Times New Roman"/>
           <w:lang w:val="en-US"/>
         </w:rPr>
-        <w:lastRenderedPageBreak/>
         <w:t>What are the most popular Frontend Frameworks and which should I choose?</w:t>
       </w:r>
     </w:p>
     <w:p>
       <w:pPr>
         <w:rPr>
+          <w:rFonts w:ascii="Times New Roman" w:hAnsi="Times New Roman" w:cs="Times New Roman"/>
           <w:lang w:val="en-US"/>
         </w:rPr>
       </w:pPr>
@@ -490,6 +610,7 @@
         <w:t xml:space="preserve">Sorting by job descriptions and what companies look most </w:t>
       </w:r>
       <w:proofErr w:type="spellStart"/>
+      <w:proofErr w:type="gramStart"/>
       <w:r>
         <w:rPr>
           <w:rFonts w:ascii="Times New Roman" w:hAnsi="Times New Roman" w:cs="Times New Roman"/>
@@ -497,7 +618,6 @@
         </w:rPr>
         <w:t>after</w:t>
       </w:r>
-      <w:proofErr w:type="gramStart"/>
       <w:r>
         <w:rPr>
           <w:rFonts w:ascii="Times New Roman" w:hAnsi="Times New Roman" w:cs="Times New Roman"/>
@@ -519,23 +639,7 @@
           <w:rFonts w:ascii="Times New Roman" w:hAnsi="Times New Roman" w:cs="Times New Roman"/>
           <w:lang w:val="en-US"/>
         </w:rPr>
-        <w:t xml:space="preserve">, the 3 most popular frontend frameworks are : </w:t>
-      </w:r>
-      <w:proofErr w:type="spellStart"/>
-      <w:r>
-        <w:rPr>
-          <w:rFonts w:ascii="Times New Roman" w:hAnsi="Times New Roman" w:cs="Times New Roman"/>
-          <w:lang w:val="en-US"/>
-        </w:rPr>
-        <w:t>ReactJS</w:t>
-      </w:r>
-      <w:proofErr w:type="spellEnd"/>
-      <w:r>
-        <w:rPr>
-          <w:rFonts w:ascii="Times New Roman" w:hAnsi="Times New Roman" w:cs="Times New Roman"/>
-          <w:lang w:val="en-US"/>
-        </w:rPr>
-        <w:t xml:space="preserve">, AngularJS and </w:t>
+        <w:t xml:space="preserve">, the 3 most popular frontend frameworks are : ReactJS, AngularJS and </w:t>
       </w:r>
       <w:proofErr w:type="spellStart"/>
       <w:r>
@@ -590,7 +694,7 @@
           <w:lang w:eastAsia="ro-RO"/>
         </w:rPr>
         <w:drawing>
-          <wp:inline distT="0" distB="0" distL="0" distR="0" wp14:anchorId="4FC2DD67" wp14:editId="36D87AFD">
+          <wp:inline distT="0" distB="0" distL="0" distR="0" wp14:anchorId="5B6A7CEC" wp14:editId="1F474633">
             <wp:extent cx="5760720" cy="3054985"/>
             <wp:effectExtent l="0" t="0" r="0" b="0"/>
             <wp:docPr id="1" name="Picture 1"/>
@@ -605,7 +709,7 @@
                     <pic:cNvPicPr/>
                   </pic:nvPicPr>
                   <pic:blipFill>
-                    <a:blip r:embed="rId5"/>
+                    <a:blip r:embed="rId6"/>
                     <a:stretch>
                       <a:fillRect/>
                     </a:stretch>
@@ -655,6 +759,124 @@
         </w:rPr>
         <w:t>I will now go over each of these 3 and mention some pros and cons for each of them.</w:t>
       </w:r>
+      <w:r>
+        <w:rPr>
+          <w:rFonts w:ascii="Times New Roman" w:hAnsi="Times New Roman" w:cs="Times New Roman"/>
+          <w:lang w:val="en-US"/>
+        </w:rPr>
+        <w:t xml:space="preserve"> </w:t>
+      </w:r>
+    </w:p>
+    <w:p>
+      <w:pPr>
+        <w:rPr>
+          <w:rFonts w:ascii="Times New Roman" w:hAnsi="Times New Roman" w:cs="Times New Roman"/>
+          <w:i/>
+          <w:iCs/>
+          <w:lang w:val="en-US"/>
+        </w:rPr>
+      </w:pPr>
+      <w:r>
+        <w:rPr>
+          <w:rFonts w:ascii="Times New Roman" w:hAnsi="Times New Roman" w:cs="Times New Roman"/>
+          <w:i/>
+          <w:iCs/>
+          <w:lang w:val="en-US"/>
+        </w:rPr>
+        <w:t xml:space="preserve">This information was pulled from </w:t>
+      </w:r>
+      <w:hyperlink r:id="rId7" w:history="1">
+        <w:r>
+          <w:rPr>
+            <w:rStyle w:val="Hyperlink"/>
+            <w:rFonts w:ascii="Times New Roman" w:hAnsi="Times New Roman" w:cs="Times New Roman"/>
+            <w:i/>
+            <w:iCs/>
+            <w:lang w:val="en-US"/>
+          </w:rPr>
+          <w:t>https://trends.google.com/trends/explore?q=frontend,react,vue,angular</w:t>
+        </w:r>
+      </w:hyperlink>
+    </w:p>
+    <w:p>
+      <w:pPr>
+        <w:rPr>
+          <w:rStyle w:val="Hyperlink"/>
+          <w:rFonts w:ascii="Times New Roman" w:hAnsi="Times New Roman" w:cs="Times New Roman"/>
+          <w:i/>
+          <w:iCs/>
+          <w:lang w:val="en-US"/>
+        </w:rPr>
+      </w:pPr>
+      <w:hyperlink r:id="rId8" w:history="1">
+        <w:r>
+          <w:rPr>
+            <w:rStyle w:val="Hyperlink"/>
+            <w:rFonts w:ascii="Times New Roman" w:hAnsi="Times New Roman" w:cs="Times New Roman"/>
+            <w:i/>
+            <w:iCs/>
+            <w:lang w:val="en-US"/>
+          </w:rPr>
+          <w:t>https://www.simform.com/best-frontend-frameworks/</w:t>
+        </w:r>
+      </w:hyperlink>
+    </w:p>
+    <w:p>
+      <w:pPr>
+        <w:rPr>
+          <w:rFonts w:ascii="Times New Roman" w:hAnsi="Times New Roman" w:cs="Times New Roman"/>
+          <w:i/>
+          <w:iCs/>
+          <w:lang w:val="en-US"/>
+        </w:rPr>
+      </w:pPr>
+      <w:hyperlink r:id="rId9" w:history="1">
+        <w:r>
+          <w:rPr>
+            <w:rStyle w:val="Hyperlink"/>
+            <w:rFonts w:ascii="Times New Roman" w:hAnsi="Times New Roman" w:cs="Times New Roman"/>
+            <w:i/>
+            <w:iCs/>
+            <w:lang w:val="en-US"/>
+          </w:rPr>
+          <w:t>https://existek.com/blog/top-front-end-frameworks-2020/</w:t>
+        </w:r>
+      </w:hyperlink>
+    </w:p>
+    <w:p>
+      <w:pPr>
+        <w:rPr>
+          <w:rFonts w:ascii="Times New Roman" w:hAnsi="Times New Roman" w:cs="Times New Roman"/>
+          <w:i/>
+          <w:iCs/>
+          <w:lang w:val="en-US"/>
+        </w:rPr>
+      </w:pPr>
+      <w:r>
+        <w:rPr>
+          <w:rFonts w:ascii="Times New Roman" w:hAnsi="Times New Roman" w:cs="Times New Roman"/>
+          <w:i/>
+          <w:iCs/>
+          <w:lang w:val="en-US"/>
+        </w:rPr>
+        <w:t>This researching technique falls under the Library – Literature Study DOT research framework.</w:t>
+      </w:r>
+    </w:p>
+    <w:p>
+      <w:pPr>
+        <w:rPr>
+          <w:rFonts w:ascii="Times New Roman" w:hAnsi="Times New Roman" w:cs="Times New Roman"/>
+          <w:lang w:val="en-US"/>
+        </w:rPr>
+      </w:pPr>
+    </w:p>
+    <w:p>
+      <w:pPr>
+        <w:rPr>
+          <w:rFonts w:ascii="Times New Roman" w:hAnsi="Times New Roman" w:cs="Times New Roman"/>
+          <w:lang w:val="en-US"/>
+        </w:rPr>
+      </w:pPr>
     </w:p>
     <w:p>
       <w:pPr>
@@ -698,6 +920,7 @@
           <w:rFonts w:ascii="Times New Roman" w:hAnsi="Times New Roman" w:cs="Times New Roman"/>
           <w:lang w:val="en-US"/>
         </w:rPr>
+        <w:lastRenderedPageBreak/>
         <w:t>Pros:</w:t>
       </w:r>
     </w:p>
@@ -1115,7 +1338,6 @@
           <w:lang w:val="en-US"/>
         </w:rPr>
       </w:pPr>
-      <w:proofErr w:type="spellStart"/>
       <w:r>
         <w:rPr>
           <w:rFonts w:ascii="Times New Roman" w:hAnsi="Times New Roman" w:cs="Times New Roman"/>
@@ -1126,7 +1348,6 @@
         </w:rPr>
         <w:t>Vue</w:t>
       </w:r>
-      <w:proofErr w:type="spellEnd"/>
     </w:p>
     <w:p>
       <w:pPr>
@@ -1278,6 +1499,7 @@
           <w:rFonts w:ascii="Times New Roman" w:hAnsi="Times New Roman" w:cs="Times New Roman"/>
           <w:lang w:val="en-US"/>
         </w:rPr>
+        <w:lastRenderedPageBreak/>
         <w:t xml:space="preserve">Now that we have the facts, I can justify why I have chosen React. The big community behind this framework allows for relatively easy solutions to common issues. It is also the most popular with companies so experience with it is even more valuable than with the others. It also provides reusable components and </w:t>
       </w:r>
       <w:r>
@@ -1292,7 +1514,139 @@
           <w:rFonts w:ascii="Times New Roman" w:hAnsi="Times New Roman" w:cs="Times New Roman"/>
           <w:lang w:val="en-US"/>
         </w:rPr>
-        <w:t xml:space="preserve">This being said, I think </w:t>
+        <w:t>This being said, I think ReactJS best fitted my needs for this project</w:t>
+      </w:r>
+      <w:r>
+        <w:rPr>
+          <w:rFonts w:ascii="Times New Roman" w:hAnsi="Times New Roman" w:cs="Times New Roman"/>
+          <w:lang w:val="en-US"/>
+        </w:rPr>
+        <w:t xml:space="preserve"> and for my programming knowledge from now onwards.</w:t>
+      </w:r>
+    </w:p>
+    <w:p>
+      <w:pPr>
+        <w:rPr>
+          <w:rFonts w:ascii="Times New Roman" w:hAnsi="Times New Roman" w:cs="Times New Roman"/>
+          <w:lang w:val="en-US"/>
+        </w:rPr>
+      </w:pPr>
+    </w:p>
+    <w:p>
+      <w:pPr>
+        <w:pStyle w:val="Heading2"/>
+        <w:rPr>
+          <w:rFonts w:ascii="Times New Roman" w:hAnsi="Times New Roman" w:cs="Times New Roman"/>
+          <w:lang w:val="en-US"/>
+        </w:rPr>
+      </w:pPr>
+      <w:r>
+        <w:rPr>
+          <w:rFonts w:ascii="Times New Roman" w:hAnsi="Times New Roman" w:cs="Times New Roman"/>
+          <w:lang w:val="en-US"/>
+        </w:rPr>
+        <w:t>What are the most popular Backend Frameworks and which should I choose?</w:t>
+      </w:r>
+    </w:p>
+    <w:p>
+      <w:pPr>
+        <w:rPr>
+          <w:rFonts w:ascii="Times New Roman" w:hAnsi="Times New Roman" w:cs="Times New Roman"/>
+          <w:lang w:val="en-US"/>
+        </w:rPr>
+      </w:pPr>
+    </w:p>
+    <w:p>
+      <w:pPr>
+        <w:rPr>
+          <w:rFonts w:ascii="Times New Roman" w:hAnsi="Times New Roman" w:cs="Times New Roman"/>
+          <w:lang w:val="en-US"/>
+        </w:rPr>
+      </w:pPr>
+      <w:r>
+        <w:rPr>
+          <w:rFonts w:ascii="Times New Roman" w:hAnsi="Times New Roman" w:cs="Times New Roman"/>
+          <w:lang w:val="en-US"/>
+        </w:rPr>
+        <w:t xml:space="preserve">Same criteria as for frontend can be applied to the backend frameworks, but here there is a twist. There are a lot of backend </w:t>
+      </w:r>
+      <w:r>
+        <w:rPr>
+          <w:rFonts w:ascii="Times New Roman" w:hAnsi="Times New Roman" w:cs="Times New Roman"/>
+          <w:i/>
+          <w:lang w:val="en-US"/>
+        </w:rPr>
+        <w:t xml:space="preserve">languages </w:t>
+      </w:r>
+      <w:r>
+        <w:rPr>
+          <w:rFonts w:ascii="Times New Roman" w:hAnsi="Times New Roman" w:cs="Times New Roman"/>
+          <w:lang w:val="en-US"/>
+        </w:rPr>
+        <w:t>to choose from.</w:t>
+      </w:r>
+    </w:p>
+    <w:p>
+      <w:pPr>
+        <w:rPr>
+          <w:rFonts w:ascii="Times New Roman" w:hAnsi="Times New Roman" w:cs="Times New Roman"/>
+          <w:lang w:val="en-US"/>
+        </w:rPr>
+      </w:pPr>
+    </w:p>
+    <w:p>
+      <w:pPr>
+        <w:rPr>
+          <w:rFonts w:ascii="Times New Roman" w:hAnsi="Times New Roman" w:cs="Times New Roman"/>
+          <w:lang w:val="en-US"/>
+        </w:rPr>
+      </w:pPr>
+    </w:p>
+    <w:p>
+      <w:pPr>
+        <w:rPr>
+          <w:rFonts w:ascii="Times New Roman" w:hAnsi="Times New Roman" w:cs="Times New Roman"/>
+          <w:lang w:val="en-US"/>
+        </w:rPr>
+      </w:pPr>
+    </w:p>
+    <w:p>
+      <w:pPr>
+        <w:rPr>
+          <w:rFonts w:ascii="Times New Roman" w:hAnsi="Times New Roman" w:cs="Times New Roman"/>
+          <w:lang w:val="en-US"/>
+        </w:rPr>
+      </w:pPr>
+    </w:p>
+    <w:p>
+      <w:pPr>
+        <w:rPr>
+          <w:rFonts w:ascii="Times New Roman" w:hAnsi="Times New Roman" w:cs="Times New Roman"/>
+          <w:lang w:val="en-US"/>
+        </w:rPr>
+      </w:pPr>
+      <w:r>
+        <w:rPr>
+          <w:rFonts w:ascii="Times New Roman" w:hAnsi="Times New Roman" w:cs="Times New Roman"/>
+          <w:lang w:val="en-US"/>
+        </w:rPr>
+        <w:t xml:space="preserve">The five most popular backend frameworks, in the past 2 years, </w:t>
+      </w:r>
+      <w:proofErr w:type="gramStart"/>
+      <w:r>
+        <w:rPr>
+          <w:rFonts w:ascii="Times New Roman" w:hAnsi="Times New Roman" w:cs="Times New Roman"/>
+          <w:lang w:val="en-US"/>
+        </w:rPr>
+        <w:t>are :</w:t>
+      </w:r>
+      <w:proofErr w:type="gramEnd"/>
+      <w:r>
+        <w:rPr>
+          <w:rFonts w:ascii="Times New Roman" w:hAnsi="Times New Roman" w:cs="Times New Roman"/>
+          <w:lang w:val="en-US"/>
+        </w:rPr>
+        <w:t xml:space="preserve"> Django(Python), Laravel(PHP), .NET Core, </w:t>
       </w:r>
       <w:proofErr w:type="spellStart"/>
       <w:r>
@@ -1300,7 +1654,7 @@
           <w:rFonts w:ascii="Times New Roman" w:hAnsi="Times New Roman" w:cs="Times New Roman"/>
           <w:lang w:val="en-US"/>
         </w:rPr>
-        <w:t>ReactJS</w:t>
+        <w:t>ExpressJS</w:t>
       </w:r>
       <w:proofErr w:type="spellEnd"/>
       <w:r>
@@ -1308,1518 +1662,75 @@
           <w:rFonts w:ascii="Times New Roman" w:hAnsi="Times New Roman" w:cs="Times New Roman"/>
           <w:lang w:val="en-US"/>
         </w:rPr>
-        <w:t xml:space="preserve"> best fitted my needs for this project</w:t>
-      </w:r>
-      <w:r>
-        <w:rPr>
-          <w:rFonts w:ascii="Times New Roman" w:hAnsi="Times New Roman" w:cs="Times New Roman"/>
-          <w:lang w:val="en-US"/>
-        </w:rPr>
-        <w:t xml:space="preserve"> and for my programming knowledge from now onwards.</w:t>
-      </w:r>
-    </w:p>
-    <w:p>
-      <w:pPr>
-        <w:rPr>
-          <w:rFonts w:ascii="Times New Roman" w:hAnsi="Times New Roman" w:cs="Times New Roman"/>
-          <w:lang w:val="en-US"/>
-        </w:rPr>
-      </w:pPr>
-    </w:p>
-    <w:p>
-      <w:pPr>
-        <w:pStyle w:val="Heading2"/>
-        <w:rPr>
-          <w:rFonts w:ascii="Times New Roman" w:hAnsi="Times New Roman" w:cs="Times New Roman"/>
-          <w:lang w:val="en-US"/>
-        </w:rPr>
-      </w:pPr>
-      <w:r>
-        <w:rPr>
-          <w:rFonts w:ascii="Times New Roman" w:hAnsi="Times New Roman" w:cs="Times New Roman"/>
-          <w:lang w:val="en-US"/>
-        </w:rPr>
-        <w:t>What are the most popular Backend Frameworks and which should I choose?</w:t>
-      </w:r>
-    </w:p>
-    <w:p>
-      <w:pPr>
-        <w:rPr>
-          <w:rFonts w:ascii="Times New Roman" w:hAnsi="Times New Roman" w:cs="Times New Roman"/>
-          <w:lang w:val="en-US"/>
-        </w:rPr>
-      </w:pPr>
-    </w:p>
-    <w:p>
-      <w:pPr>
-        <w:rPr>
-          <w:rFonts w:ascii="Times New Roman" w:hAnsi="Times New Roman" w:cs="Times New Roman"/>
-          <w:lang w:val="en-US"/>
-        </w:rPr>
-      </w:pPr>
-      <w:r>
-        <w:rPr>
-          <w:rFonts w:ascii="Times New Roman" w:hAnsi="Times New Roman" w:cs="Times New Roman"/>
-          <w:lang w:val="en-US"/>
-        </w:rPr>
-        <w:t xml:space="preserve">Same criteria as for frontend can be applied to the backend frameworks, but here there is a twist. There are a lot of backend </w:t>
-      </w:r>
-      <w:r>
+        <w:t>(</w:t>
+      </w:r>
+      <w:proofErr w:type="spellStart"/>
+      <w:r>
+        <w:rPr>
+          <w:rFonts w:ascii="Times New Roman" w:hAnsi="Times New Roman" w:cs="Times New Roman"/>
+          <w:lang w:val="en-US"/>
+        </w:rPr>
+        <w:t>Javascript</w:t>
+      </w:r>
+      <w:proofErr w:type="spellEnd"/>
+      <w:r>
+        <w:rPr>
+          <w:rFonts w:ascii="Times New Roman" w:hAnsi="Times New Roman" w:cs="Times New Roman"/>
+          <w:lang w:val="en-US"/>
+        </w:rPr>
+        <w:t>) and Spring(Java).</w:t>
+      </w:r>
+    </w:p>
+    <w:p>
+      <w:pPr>
+        <w:rPr>
+          <w:rFonts w:ascii="Times New Roman" w:hAnsi="Times New Roman" w:cs="Times New Roman"/>
+          <w:lang w:val="en-US"/>
+        </w:rPr>
+      </w:pPr>
+      <w:r>
+        <w:rPr>
+          <w:rFonts w:ascii="Times New Roman" w:hAnsi="Times New Roman" w:cs="Times New Roman"/>
+          <w:lang w:val="en-US"/>
+        </w:rPr>
+        <w:t>I will go over the pros and cons for these as well and then present my reasoning for my choice.</w:t>
+      </w:r>
+    </w:p>
+    <w:p>
+      <w:pPr>
+        <w:rPr>
+          <w:rFonts w:ascii="Times New Roman" w:hAnsi="Times New Roman" w:cs="Times New Roman"/>
+          <w:lang w:val="en-US"/>
+        </w:rPr>
+      </w:pPr>
+    </w:p>
+    <w:p>
+      <w:pPr>
         <w:rPr>
           <w:rFonts w:ascii="Times New Roman" w:hAnsi="Times New Roman" w:cs="Times New Roman"/>
           <w:i/>
-          <w:lang w:val="en-US"/>
-        </w:rPr>
-        <w:t xml:space="preserve">languages </w:t>
-      </w:r>
-      <w:r>
-        <w:rPr>
-          <w:rFonts w:ascii="Times New Roman" w:hAnsi="Times New Roman" w:cs="Times New Roman"/>
-          <w:lang w:val="en-US"/>
-        </w:rPr>
-        <w:t>to choose from.</w:t>
-      </w:r>
-    </w:p>
-    <w:p>
-      <w:pPr>
-        <w:rPr>
-          <w:rFonts w:ascii="Times New Roman" w:hAnsi="Times New Roman" w:cs="Times New Roman"/>
-          <w:lang w:val="en-US"/>
-        </w:rPr>
-      </w:pPr>
-    </w:p>
-    <w:p>
-      <w:pPr>
-        <w:rPr>
-          <w:rFonts w:ascii="Times New Roman" w:hAnsi="Times New Roman" w:cs="Times New Roman"/>
-          <w:lang w:val="en-US"/>
-        </w:rPr>
-      </w:pPr>
-    </w:p>
-    <w:p>
-      <w:pPr>
-        <w:rPr>
-          <w:rFonts w:ascii="Times New Roman" w:hAnsi="Times New Roman" w:cs="Times New Roman"/>
-          <w:lang w:val="en-US"/>
-        </w:rPr>
-      </w:pPr>
-    </w:p>
-    <w:p>
-      <w:pPr>
-        <w:rPr>
-          <w:rFonts w:ascii="Times New Roman" w:hAnsi="Times New Roman" w:cs="Times New Roman"/>
-          <w:lang w:val="en-US"/>
-        </w:rPr>
-      </w:pPr>
-    </w:p>
-    <w:p>
-      <w:pPr>
-        <w:rPr>
-          <w:rFonts w:ascii="Times New Roman" w:hAnsi="Times New Roman" w:cs="Times New Roman"/>
-          <w:lang w:val="en-US"/>
-        </w:rPr>
-      </w:pPr>
-      <w:r>
-        <w:rPr>
-          <w:rFonts w:ascii="Times New Roman" w:hAnsi="Times New Roman" w:cs="Times New Roman"/>
-          <w:lang w:val="en-US"/>
-        </w:rPr>
-        <w:t xml:space="preserve">The five most popular backend frameworks, in the past 2 years, </w:t>
-      </w:r>
-      <w:proofErr w:type="gramStart"/>
-      <w:r>
-        <w:rPr>
-          <w:rFonts w:ascii="Times New Roman" w:hAnsi="Times New Roman" w:cs="Times New Roman"/>
-          <w:lang w:val="en-US"/>
-        </w:rPr>
-        <w:t>are :</w:t>
-      </w:r>
-      <w:proofErr w:type="gramEnd"/>
-      <w:r>
-        <w:rPr>
-          <w:rFonts w:ascii="Times New Roman" w:hAnsi="Times New Roman" w:cs="Times New Roman"/>
-          <w:lang w:val="en-US"/>
-        </w:rPr>
-        <w:t xml:space="preserve"> Django(Python), </w:t>
-      </w:r>
-      <w:proofErr w:type="spellStart"/>
-      <w:r>
-        <w:rPr>
-          <w:rFonts w:ascii="Times New Roman" w:hAnsi="Times New Roman" w:cs="Times New Roman"/>
-          <w:lang w:val="en-US"/>
-        </w:rPr>
-        <w:t>Laravel</w:t>
-      </w:r>
-      <w:proofErr w:type="spellEnd"/>
-      <w:r>
-        <w:rPr>
-          <w:rFonts w:ascii="Times New Roman" w:hAnsi="Times New Roman" w:cs="Times New Roman"/>
-          <w:lang w:val="en-US"/>
-        </w:rPr>
-        <w:t>(PHP</w:t>
-      </w:r>
-      <w:r>
-        <w:rPr>
-          <w:rFonts w:ascii="Times New Roman" w:hAnsi="Times New Roman" w:cs="Times New Roman"/>
-          <w:lang w:val="en-US"/>
-        </w:rPr>
-        <w:t>), .NET Core</w:t>
-      </w:r>
-      <w:r>
-        <w:rPr>
-          <w:rFonts w:ascii="Times New Roman" w:hAnsi="Times New Roman" w:cs="Times New Roman"/>
-          <w:lang w:val="en-US"/>
-        </w:rPr>
-        <w:t xml:space="preserve">, </w:t>
-      </w:r>
-      <w:proofErr w:type="spellStart"/>
-      <w:r>
-        <w:rPr>
-          <w:rFonts w:ascii="Times New Roman" w:hAnsi="Times New Roman" w:cs="Times New Roman"/>
-          <w:lang w:val="en-US"/>
-        </w:rPr>
-        <w:t>Expr</w:t>
-      </w:r>
-      <w:r>
-        <w:rPr>
-          <w:rFonts w:ascii="Times New Roman" w:hAnsi="Times New Roman" w:cs="Times New Roman"/>
-          <w:lang w:val="en-US"/>
-        </w:rPr>
-        <w:t>essJS</w:t>
-      </w:r>
-      <w:proofErr w:type="spellEnd"/>
-      <w:r>
-        <w:rPr>
-          <w:rFonts w:ascii="Times New Roman" w:hAnsi="Times New Roman" w:cs="Times New Roman"/>
-          <w:lang w:val="en-US"/>
-        </w:rPr>
-        <w:t>(</w:t>
-      </w:r>
-      <w:proofErr w:type="spellStart"/>
-      <w:r>
-        <w:rPr>
-          <w:rFonts w:ascii="Times New Roman" w:hAnsi="Times New Roman" w:cs="Times New Roman"/>
-          <w:lang w:val="en-US"/>
-        </w:rPr>
-        <w:t>Javascript</w:t>
-      </w:r>
-      <w:proofErr w:type="spellEnd"/>
-      <w:r>
-        <w:rPr>
-          <w:rFonts w:ascii="Times New Roman" w:hAnsi="Times New Roman" w:cs="Times New Roman"/>
-          <w:lang w:val="en-US"/>
-        </w:rPr>
-        <w:t>) and Spring</w:t>
-      </w:r>
-      <w:r>
-        <w:rPr>
-          <w:rFonts w:ascii="Times New Roman" w:hAnsi="Times New Roman" w:cs="Times New Roman"/>
-          <w:lang w:val="en-US"/>
-        </w:rPr>
-        <w:t>(Java).</w:t>
-      </w:r>
-    </w:p>
-    <w:p>
-      <w:pPr>
-        <w:rPr>
-          <w:rFonts w:ascii="Times New Roman" w:hAnsi="Times New Roman" w:cs="Times New Roman"/>
-          <w:lang w:val="en-US"/>
-        </w:rPr>
-      </w:pPr>
-      <w:r>
-        <w:rPr>
-          <w:rFonts w:ascii="Times New Roman" w:hAnsi="Times New Roman" w:cs="Times New Roman"/>
-          <w:lang w:val="en-US"/>
-        </w:rPr>
-        <w:t>I will go over the pros and cons for these as well and then present my reasoning for my choice.</w:t>
-      </w:r>
-    </w:p>
-    <w:p>
-      <w:pPr>
-        <w:rPr>
-          <w:rFonts w:ascii="Times New Roman" w:hAnsi="Times New Roman" w:cs="Times New Roman"/>
-          <w:lang w:val="en-US"/>
-        </w:rPr>
-      </w:pPr>
-    </w:p>
-    <w:p>
-      <w:pPr>
-        <w:jc w:val="center"/>
-        <w:rPr>
-          <w:rFonts w:ascii="Times New Roman" w:hAnsi="Times New Roman" w:cs="Times New Roman"/>
-          <w:b/>
-          <w:sz w:val="30"/>
-          <w:szCs w:val="30"/>
-          <w:lang w:val="en-US"/>
-        </w:rPr>
-      </w:pPr>
-      <w:r>
-        <w:rPr>
-          <w:rFonts w:ascii="Times New Roman" w:hAnsi="Times New Roman" w:cs="Times New Roman"/>
-          <w:b/>
-          <w:sz w:val="30"/>
-          <w:szCs w:val="30"/>
-          <w:lang w:val="en-US"/>
-        </w:rPr>
-        <w:t>Django</w:t>
-      </w:r>
-    </w:p>
-    <w:p>
-      <w:pPr>
-        <w:rPr>
-          <w:rFonts w:ascii="Times New Roman" w:hAnsi="Times New Roman" w:cs="Times New Roman"/>
-          <w:lang w:val="en-US"/>
-        </w:rPr>
-      </w:pPr>
-      <w:r>
-        <w:rPr>
-          <w:rFonts w:ascii="Times New Roman" w:hAnsi="Times New Roman" w:cs="Times New Roman"/>
-          <w:lang w:val="en-US"/>
-        </w:rPr>
-        <w:t>Pros:</w:t>
-      </w:r>
-    </w:p>
-    <w:p>
-      <w:pPr>
-        <w:pStyle w:val="ListParagraph"/>
-        <w:numPr>
-          <w:ilvl w:val="0"/>
-          <w:numId w:val="7"/>
-        </w:numPr>
-        <w:rPr>
-          <w:rFonts w:ascii="Times New Roman" w:hAnsi="Times New Roman" w:cs="Times New Roman"/>
-          <w:lang w:val="en-US"/>
-        </w:rPr>
-      </w:pPr>
-      <w:r>
-        <w:rPr>
-          <w:rFonts w:ascii="Times New Roman" w:hAnsi="Times New Roman" w:cs="Times New Roman"/>
-          <w:lang w:val="en-US"/>
-        </w:rPr>
-        <w:t>Fast to develop, easy to use, low learning curve</w:t>
-      </w:r>
-    </w:p>
-    <w:p>
-      <w:pPr>
-        <w:pStyle w:val="ListParagraph"/>
-        <w:numPr>
-          <w:ilvl w:val="0"/>
-          <w:numId w:val="7"/>
-        </w:numPr>
-        <w:rPr>
-          <w:rFonts w:ascii="Times New Roman" w:hAnsi="Times New Roman" w:cs="Times New Roman"/>
-          <w:lang w:val="en-US"/>
-        </w:rPr>
-      </w:pPr>
-      <w:r>
-        <w:rPr>
-          <w:rFonts w:ascii="Times New Roman" w:hAnsi="Times New Roman" w:cs="Times New Roman"/>
-          <w:lang w:val="en-US"/>
-        </w:rPr>
-        <w:t>Lots of features</w:t>
-      </w:r>
-    </w:p>
-    <w:p>
-      <w:pPr>
-        <w:pStyle w:val="ListParagraph"/>
-        <w:numPr>
-          <w:ilvl w:val="0"/>
-          <w:numId w:val="7"/>
-        </w:numPr>
-        <w:rPr>
-          <w:rFonts w:ascii="Times New Roman" w:hAnsi="Times New Roman" w:cs="Times New Roman"/>
-          <w:lang w:val="en-US"/>
-        </w:rPr>
-      </w:pPr>
-      <w:r>
-        <w:rPr>
-          <w:rFonts w:ascii="Times New Roman" w:hAnsi="Times New Roman" w:cs="Times New Roman"/>
-          <w:lang w:val="en-US"/>
-        </w:rPr>
-        <w:t>High scalability</w:t>
-      </w:r>
-    </w:p>
-    <w:p>
-      <w:pPr>
-        <w:pStyle w:val="ListParagraph"/>
-        <w:numPr>
-          <w:ilvl w:val="0"/>
-          <w:numId w:val="7"/>
-        </w:numPr>
-        <w:rPr>
-          <w:rFonts w:ascii="Times New Roman" w:hAnsi="Times New Roman" w:cs="Times New Roman"/>
-          <w:lang w:val="en-US"/>
-        </w:rPr>
-      </w:pPr>
-      <w:r>
-        <w:rPr>
-          <w:rFonts w:ascii="Times New Roman" w:hAnsi="Times New Roman" w:cs="Times New Roman"/>
-          <w:lang w:val="en-US"/>
-        </w:rPr>
-        <w:t>Optimal security</w:t>
-      </w:r>
-    </w:p>
-    <w:p>
-      <w:pPr>
-        <w:pStyle w:val="ListParagraph"/>
-        <w:numPr>
-          <w:ilvl w:val="0"/>
-          <w:numId w:val="7"/>
-        </w:numPr>
-        <w:rPr>
-          <w:rFonts w:ascii="Times New Roman" w:hAnsi="Times New Roman" w:cs="Times New Roman"/>
-          <w:lang w:val="en-US"/>
-        </w:rPr>
-      </w:pPr>
-      <w:r>
-        <w:rPr>
-          <w:rFonts w:ascii="Times New Roman" w:hAnsi="Times New Roman" w:cs="Times New Roman"/>
-          <w:lang w:val="en-US"/>
-        </w:rPr>
-        <w:t>Versatile</w:t>
-      </w:r>
-    </w:p>
-    <w:p>
-      <w:pPr>
-        <w:rPr>
-          <w:rFonts w:ascii="Times New Roman" w:hAnsi="Times New Roman" w:cs="Times New Roman"/>
-          <w:lang w:val="en-US"/>
-        </w:rPr>
-      </w:pPr>
-      <w:r>
-        <w:rPr>
-          <w:rFonts w:ascii="Times New Roman" w:hAnsi="Times New Roman" w:cs="Times New Roman"/>
-          <w:lang w:val="en-US"/>
-        </w:rPr>
-        <w:t>Cons:</w:t>
-      </w:r>
-    </w:p>
-    <w:p>
-      <w:pPr>
-        <w:pStyle w:val="ListParagraph"/>
-        <w:numPr>
-          <w:ilvl w:val="0"/>
-          <w:numId w:val="8"/>
-        </w:numPr>
-        <w:rPr>
-          <w:rFonts w:ascii="Times New Roman" w:hAnsi="Times New Roman" w:cs="Times New Roman"/>
-          <w:lang w:val="en-US"/>
-        </w:rPr>
-      </w:pPr>
-      <w:r>
-        <w:rPr>
-          <w:rFonts w:ascii="Times New Roman" w:hAnsi="Times New Roman" w:cs="Times New Roman"/>
-          <w:lang w:val="en-US"/>
-        </w:rPr>
-        <w:t>High memory consumption</w:t>
-      </w:r>
-    </w:p>
-    <w:p>
-      <w:pPr>
-        <w:pStyle w:val="ListParagraph"/>
-        <w:numPr>
-          <w:ilvl w:val="0"/>
-          <w:numId w:val="8"/>
-        </w:numPr>
-        <w:rPr>
-          <w:rFonts w:ascii="Times New Roman" w:hAnsi="Times New Roman" w:cs="Times New Roman"/>
-          <w:lang w:val="en-US"/>
-        </w:rPr>
-      </w:pPr>
-      <w:r>
-        <w:rPr>
-          <w:rFonts w:ascii="Times New Roman" w:hAnsi="Times New Roman" w:cs="Times New Roman"/>
-          <w:lang w:val="en-US"/>
-        </w:rPr>
-        <w:t>Speed limitations</w:t>
-      </w:r>
-    </w:p>
-    <w:p>
-      <w:pPr>
-        <w:pStyle w:val="ListParagraph"/>
-        <w:numPr>
-          <w:ilvl w:val="0"/>
-          <w:numId w:val="8"/>
-        </w:numPr>
-        <w:rPr>
-          <w:rFonts w:ascii="Times New Roman" w:hAnsi="Times New Roman" w:cs="Times New Roman"/>
-          <w:lang w:val="en-US"/>
-        </w:rPr>
-      </w:pPr>
-      <w:r>
-        <w:rPr>
-          <w:rFonts w:ascii="Times New Roman" w:hAnsi="Times New Roman" w:cs="Times New Roman"/>
-          <w:lang w:val="en-US"/>
-        </w:rPr>
-        <w:t>Lack of true multiprocessing</w:t>
-      </w:r>
-    </w:p>
-    <w:p>
-      <w:pPr>
-        <w:pStyle w:val="ListParagraph"/>
-        <w:numPr>
-          <w:ilvl w:val="0"/>
-          <w:numId w:val="8"/>
-        </w:numPr>
-        <w:rPr>
-          <w:rFonts w:ascii="Times New Roman" w:hAnsi="Times New Roman" w:cs="Times New Roman"/>
-          <w:lang w:val="en-US"/>
-        </w:rPr>
-      </w:pPr>
-      <w:r>
-        <w:rPr>
-          <w:rFonts w:ascii="Times New Roman" w:hAnsi="Times New Roman" w:cs="Times New Roman"/>
-          <w:lang w:val="en-US"/>
-        </w:rPr>
-        <w:t>Design restrictions</w:t>
-      </w:r>
-    </w:p>
-    <w:p>
-      <w:pPr>
-        <w:rPr>
-          <w:rFonts w:ascii="Times New Roman" w:hAnsi="Times New Roman" w:cs="Times New Roman"/>
-          <w:lang w:val="en-US"/>
-        </w:rPr>
-      </w:pPr>
-    </w:p>
-    <w:p>
-      <w:pPr>
-        <w:jc w:val="center"/>
-        <w:rPr>
-          <w:rFonts w:ascii="Times New Roman" w:hAnsi="Times New Roman" w:cs="Times New Roman"/>
-          <w:b/>
-          <w:sz w:val="30"/>
-          <w:szCs w:val="30"/>
-          <w:lang w:val="en-US"/>
-        </w:rPr>
-      </w:pPr>
-      <w:proofErr w:type="spellStart"/>
-      <w:r>
-        <w:rPr>
-          <w:rFonts w:ascii="Times New Roman" w:hAnsi="Times New Roman" w:cs="Times New Roman"/>
-          <w:b/>
-          <w:sz w:val="30"/>
-          <w:szCs w:val="30"/>
-          <w:lang w:val="en-US"/>
-        </w:rPr>
-        <w:t>Laravel</w:t>
-      </w:r>
-      <w:proofErr w:type="spellEnd"/>
-    </w:p>
-    <w:p>
-      <w:pPr>
-        <w:rPr>
-          <w:rFonts w:ascii="Times New Roman" w:hAnsi="Times New Roman" w:cs="Times New Roman"/>
-          <w:lang w:val="en-US"/>
-        </w:rPr>
-      </w:pPr>
-      <w:r>
-        <w:rPr>
-          <w:rFonts w:ascii="Times New Roman" w:hAnsi="Times New Roman" w:cs="Times New Roman"/>
-          <w:lang w:val="en-US"/>
-        </w:rPr>
-        <w:t>Pros:</w:t>
-      </w:r>
-    </w:p>
-    <w:p>
-      <w:pPr>
-        <w:pStyle w:val="ListParagraph"/>
-        <w:numPr>
-          <w:ilvl w:val="0"/>
-          <w:numId w:val="9"/>
-        </w:numPr>
-        <w:rPr>
-          <w:rFonts w:ascii="Times New Roman" w:hAnsi="Times New Roman" w:cs="Times New Roman"/>
-          <w:lang w:val="en-US"/>
-        </w:rPr>
-      </w:pPr>
-      <w:r>
-        <w:rPr>
-          <w:rFonts w:ascii="Times New Roman" w:hAnsi="Times New Roman" w:cs="Times New Roman"/>
-          <w:lang w:val="en-US"/>
-        </w:rPr>
-        <w:t>Easy to learn</w:t>
-      </w:r>
-    </w:p>
-    <w:p>
-      <w:pPr>
-        <w:pStyle w:val="ListParagraph"/>
-        <w:numPr>
-          <w:ilvl w:val="0"/>
-          <w:numId w:val="9"/>
-        </w:numPr>
-        <w:rPr>
-          <w:rFonts w:ascii="Times New Roman" w:hAnsi="Times New Roman" w:cs="Times New Roman"/>
-          <w:lang w:val="en-US"/>
-        </w:rPr>
-      </w:pPr>
-      <w:r>
-        <w:rPr>
-          <w:rFonts w:ascii="Times New Roman" w:hAnsi="Times New Roman" w:cs="Times New Roman"/>
-          <w:lang w:val="en-US"/>
-        </w:rPr>
-        <w:t>MVC framework</w:t>
-      </w:r>
-    </w:p>
-    <w:p>
-      <w:pPr>
-        <w:pStyle w:val="ListParagraph"/>
-        <w:numPr>
-          <w:ilvl w:val="0"/>
-          <w:numId w:val="9"/>
-        </w:numPr>
-        <w:rPr>
-          <w:rFonts w:ascii="Times New Roman" w:hAnsi="Times New Roman" w:cs="Times New Roman"/>
-          <w:lang w:val="en-US"/>
-        </w:rPr>
-      </w:pPr>
-      <w:r>
-        <w:rPr>
-          <w:rFonts w:ascii="Times New Roman" w:hAnsi="Times New Roman" w:cs="Times New Roman"/>
-          <w:lang w:val="en-US"/>
-        </w:rPr>
-        <w:t>Good ORM support</w:t>
-      </w:r>
-    </w:p>
-    <w:p>
-      <w:pPr>
-        <w:pStyle w:val="ListParagraph"/>
-        <w:numPr>
-          <w:ilvl w:val="0"/>
-          <w:numId w:val="9"/>
-        </w:numPr>
-        <w:rPr>
-          <w:rFonts w:ascii="Times New Roman" w:hAnsi="Times New Roman" w:cs="Times New Roman"/>
-          <w:lang w:val="en-US"/>
-        </w:rPr>
-      </w:pPr>
-      <w:r>
-        <w:rPr>
-          <w:rFonts w:ascii="Times New Roman" w:hAnsi="Times New Roman" w:cs="Times New Roman"/>
-          <w:lang w:val="en-US"/>
-        </w:rPr>
-        <w:t>Makes use of Artisan</w:t>
-      </w:r>
-    </w:p>
-    <w:p>
-      <w:pPr>
-        <w:rPr>
-          <w:rFonts w:ascii="Times New Roman" w:hAnsi="Times New Roman" w:cs="Times New Roman"/>
-          <w:lang w:val="en-US"/>
-        </w:rPr>
-      </w:pPr>
-      <w:r>
-        <w:rPr>
-          <w:rFonts w:ascii="Times New Roman" w:hAnsi="Times New Roman" w:cs="Times New Roman"/>
-          <w:lang w:val="en-US"/>
-        </w:rPr>
-        <w:t>Cons:</w:t>
-      </w:r>
-    </w:p>
-    <w:p>
-      <w:pPr>
-        <w:pStyle w:val="ListParagraph"/>
-        <w:numPr>
-          <w:ilvl w:val="0"/>
-          <w:numId w:val="10"/>
-        </w:numPr>
-        <w:rPr>
-          <w:rFonts w:ascii="Times New Roman" w:hAnsi="Times New Roman" w:cs="Times New Roman"/>
-          <w:lang w:val="en-US"/>
-        </w:rPr>
-      </w:pPr>
-      <w:r>
-        <w:rPr>
-          <w:rFonts w:ascii="Times New Roman" w:hAnsi="Times New Roman" w:cs="Times New Roman"/>
-          <w:lang w:val="en-US"/>
-        </w:rPr>
-        <w:t>Less inbuilt support than the others</w:t>
-      </w:r>
-    </w:p>
-    <w:p>
-      <w:pPr>
-        <w:rPr>
-          <w:rFonts w:ascii="Times New Roman" w:hAnsi="Times New Roman" w:cs="Times New Roman"/>
-          <w:lang w:val="en-US"/>
-        </w:rPr>
-      </w:pPr>
-    </w:p>
-    <w:p>
-      <w:pPr>
-        <w:jc w:val="center"/>
-        <w:rPr>
-          <w:rFonts w:ascii="Times New Roman" w:hAnsi="Times New Roman" w:cs="Times New Roman"/>
-          <w:b/>
-          <w:sz w:val="30"/>
-          <w:szCs w:val="30"/>
-          <w:lang w:val="en-US"/>
-        </w:rPr>
-      </w:pPr>
-      <w:r>
-        <w:rPr>
-          <w:rFonts w:ascii="Times New Roman" w:hAnsi="Times New Roman" w:cs="Times New Roman"/>
-          <w:b/>
-          <w:sz w:val="30"/>
-          <w:szCs w:val="30"/>
-          <w:lang w:val="en-US"/>
-        </w:rPr>
-        <w:t>.Net Core</w:t>
-      </w:r>
-    </w:p>
-    <w:p>
-      <w:pPr>
-        <w:rPr>
-          <w:rFonts w:ascii="Times New Roman" w:hAnsi="Times New Roman" w:cs="Times New Roman"/>
-          <w:lang w:val="en-US"/>
-        </w:rPr>
-      </w:pPr>
-      <w:r>
-        <w:rPr>
-          <w:rFonts w:ascii="Times New Roman" w:hAnsi="Times New Roman" w:cs="Times New Roman"/>
-          <w:lang w:val="en-US"/>
-        </w:rPr>
-        <w:t>Pros:</w:t>
-      </w:r>
-    </w:p>
-    <w:p>
-      <w:pPr>
-        <w:pStyle w:val="ListParagraph"/>
-        <w:numPr>
-          <w:ilvl w:val="0"/>
-          <w:numId w:val="10"/>
-        </w:numPr>
-        <w:rPr>
-          <w:rFonts w:ascii="Times New Roman" w:hAnsi="Times New Roman" w:cs="Times New Roman"/>
-          <w:lang w:val="en-US"/>
-        </w:rPr>
-      </w:pPr>
-      <w:r>
-        <w:rPr>
-          <w:rFonts w:ascii="Times New Roman" w:hAnsi="Times New Roman" w:cs="Times New Roman"/>
-          <w:lang w:val="en-US"/>
-        </w:rPr>
-        <w:t>Cross Platform</w:t>
-      </w:r>
-    </w:p>
-    <w:p>
-      <w:pPr>
-        <w:pStyle w:val="ListParagraph"/>
-        <w:numPr>
-          <w:ilvl w:val="0"/>
-          <w:numId w:val="10"/>
-        </w:numPr>
-        <w:rPr>
-          <w:rFonts w:ascii="Times New Roman" w:hAnsi="Times New Roman" w:cs="Times New Roman"/>
-          <w:lang w:val="en-US"/>
-        </w:rPr>
-      </w:pPr>
-      <w:r>
-        <w:rPr>
-          <w:rFonts w:ascii="Times New Roman" w:hAnsi="Times New Roman" w:cs="Times New Roman"/>
-          <w:lang w:val="en-US"/>
-        </w:rPr>
-        <w:t>Microsoft Support</w:t>
-      </w:r>
-    </w:p>
-    <w:p>
-      <w:pPr>
-        <w:pStyle w:val="ListParagraph"/>
-        <w:numPr>
-          <w:ilvl w:val="0"/>
-          <w:numId w:val="10"/>
-        </w:numPr>
-        <w:rPr>
-          <w:rFonts w:ascii="Times New Roman" w:hAnsi="Times New Roman" w:cs="Times New Roman"/>
-          <w:lang w:val="en-US"/>
-        </w:rPr>
-      </w:pPr>
-      <w:r>
-        <w:rPr>
-          <w:rFonts w:ascii="Times New Roman" w:hAnsi="Times New Roman" w:cs="Times New Roman"/>
-          <w:lang w:val="en-US"/>
-        </w:rPr>
-        <w:t>Simple maintenance</w:t>
-      </w:r>
-    </w:p>
-    <w:p>
-      <w:pPr>
-        <w:pStyle w:val="ListParagraph"/>
-        <w:numPr>
-          <w:ilvl w:val="0"/>
-          <w:numId w:val="10"/>
-        </w:numPr>
-        <w:rPr>
-          <w:rFonts w:ascii="Times New Roman" w:hAnsi="Times New Roman" w:cs="Times New Roman"/>
-          <w:lang w:val="en-US"/>
-        </w:rPr>
-      </w:pPr>
-      <w:r>
-        <w:rPr>
-          <w:rFonts w:ascii="Times New Roman" w:hAnsi="Times New Roman" w:cs="Times New Roman"/>
-          <w:lang w:val="en-US"/>
-        </w:rPr>
-        <w:t xml:space="preserve">Web </w:t>
-      </w:r>
-      <w:proofErr w:type="spellStart"/>
-      <w:r>
-        <w:rPr>
-          <w:rFonts w:ascii="Times New Roman" w:hAnsi="Times New Roman" w:cs="Times New Roman"/>
-          <w:lang w:val="en-US"/>
-        </w:rPr>
-        <w:t>Api</w:t>
-      </w:r>
-      <w:proofErr w:type="spellEnd"/>
-      <w:r>
-        <w:rPr>
-          <w:rFonts w:ascii="Times New Roman" w:hAnsi="Times New Roman" w:cs="Times New Roman"/>
-          <w:lang w:val="en-US"/>
-        </w:rPr>
-        <w:t xml:space="preserve"> support</w:t>
-      </w:r>
-    </w:p>
-    <w:p>
-      <w:pPr>
-        <w:pStyle w:val="ListParagraph"/>
-        <w:numPr>
-          <w:ilvl w:val="0"/>
-          <w:numId w:val="10"/>
-        </w:numPr>
-        <w:rPr>
-          <w:rFonts w:ascii="Times New Roman" w:hAnsi="Times New Roman" w:cs="Times New Roman"/>
-          <w:lang w:val="en-US"/>
-        </w:rPr>
-      </w:pPr>
-      <w:r>
-        <w:rPr>
-          <w:rFonts w:ascii="Times New Roman" w:hAnsi="Times New Roman" w:cs="Times New Roman"/>
-          <w:lang w:val="en-US"/>
-        </w:rPr>
-        <w:t xml:space="preserve">Scaling and </w:t>
-      </w:r>
-      <w:proofErr w:type="spellStart"/>
-      <w:r>
-        <w:rPr>
-          <w:rFonts w:ascii="Times New Roman" w:hAnsi="Times New Roman" w:cs="Times New Roman"/>
-          <w:lang w:val="en-US"/>
-        </w:rPr>
-        <w:t>Dockerization</w:t>
-      </w:r>
-      <w:proofErr w:type="spellEnd"/>
-    </w:p>
-    <w:p>
-      <w:pPr>
-        <w:rPr>
-          <w:rFonts w:ascii="Times New Roman" w:hAnsi="Times New Roman" w:cs="Times New Roman"/>
-          <w:lang w:val="en-US"/>
-        </w:rPr>
-      </w:pPr>
-      <w:r>
-        <w:rPr>
-          <w:rFonts w:ascii="Times New Roman" w:hAnsi="Times New Roman" w:cs="Times New Roman"/>
-          <w:lang w:val="en-US"/>
-        </w:rPr>
-        <w:t>Cons:</w:t>
-      </w:r>
-    </w:p>
-    <w:p>
-      <w:pPr>
-        <w:pStyle w:val="ListParagraph"/>
-        <w:numPr>
-          <w:ilvl w:val="0"/>
-          <w:numId w:val="12"/>
-        </w:numPr>
-        <w:rPr>
-          <w:rFonts w:ascii="Times New Roman" w:hAnsi="Times New Roman" w:cs="Times New Roman"/>
-          <w:lang w:val="en-US"/>
-        </w:rPr>
-      </w:pPr>
-      <w:r>
-        <w:rPr>
-          <w:rFonts w:ascii="Times New Roman" w:hAnsi="Times New Roman" w:cs="Times New Roman"/>
-          <w:lang w:val="en-US"/>
-        </w:rPr>
-        <w:t>Legacy</w:t>
-      </w:r>
-    </w:p>
-    <w:p>
-      <w:pPr>
-        <w:pStyle w:val="ListParagraph"/>
-        <w:numPr>
-          <w:ilvl w:val="0"/>
-          <w:numId w:val="12"/>
-        </w:numPr>
-        <w:rPr>
-          <w:rFonts w:ascii="Times New Roman" w:hAnsi="Times New Roman" w:cs="Times New Roman"/>
-          <w:lang w:val="en-US"/>
-        </w:rPr>
-      </w:pPr>
-      <w:r>
-        <w:rPr>
-          <w:rFonts w:ascii="Times New Roman" w:hAnsi="Times New Roman" w:cs="Times New Roman"/>
-          <w:lang w:val="en-US"/>
-        </w:rPr>
-        <w:t>High learning curve</w:t>
-      </w:r>
-    </w:p>
-    <w:p>
-      <w:pPr>
-        <w:pStyle w:val="ListParagraph"/>
-        <w:numPr>
-          <w:ilvl w:val="0"/>
-          <w:numId w:val="12"/>
-        </w:numPr>
-        <w:rPr>
-          <w:rFonts w:ascii="Times New Roman" w:hAnsi="Times New Roman" w:cs="Times New Roman"/>
-          <w:lang w:val="en-US"/>
-        </w:rPr>
-      </w:pPr>
-      <w:r>
-        <w:rPr>
-          <w:rFonts w:ascii="Times New Roman" w:hAnsi="Times New Roman" w:cs="Times New Roman"/>
-          <w:lang w:val="en-US"/>
-        </w:rPr>
-        <w:lastRenderedPageBreak/>
-        <w:t>Only windows-based tools</w:t>
-      </w:r>
-    </w:p>
-    <w:p>
-      <w:pPr>
-        <w:jc w:val="center"/>
-        <w:rPr>
-          <w:rFonts w:ascii="Times New Roman" w:hAnsi="Times New Roman" w:cs="Times New Roman"/>
-          <w:b/>
-          <w:sz w:val="30"/>
-          <w:szCs w:val="30"/>
-          <w:lang w:val="en-US"/>
-        </w:rPr>
-      </w:pPr>
-      <w:proofErr w:type="spellStart"/>
-      <w:r>
-        <w:rPr>
-          <w:rFonts w:ascii="Times New Roman" w:hAnsi="Times New Roman" w:cs="Times New Roman"/>
-          <w:b/>
-          <w:sz w:val="30"/>
-          <w:szCs w:val="30"/>
-          <w:lang w:val="en-US"/>
-        </w:rPr>
-        <w:t>ExpressJS</w:t>
-      </w:r>
-      <w:proofErr w:type="spellEnd"/>
-    </w:p>
-    <w:p>
-      <w:pPr>
-        <w:rPr>
-          <w:rFonts w:ascii="Times New Roman" w:hAnsi="Times New Roman" w:cs="Times New Roman"/>
-          <w:lang w:val="en-US"/>
-        </w:rPr>
-      </w:pPr>
-      <w:r>
-        <w:rPr>
-          <w:rFonts w:ascii="Times New Roman" w:hAnsi="Times New Roman" w:cs="Times New Roman"/>
-          <w:lang w:val="en-US"/>
-        </w:rPr>
-        <w:t>Pros:</w:t>
-      </w:r>
-    </w:p>
-    <w:p>
-      <w:pPr>
-        <w:pStyle w:val="ListParagraph"/>
-        <w:numPr>
-          <w:ilvl w:val="0"/>
-          <w:numId w:val="13"/>
-        </w:numPr>
-        <w:rPr>
-          <w:rFonts w:ascii="Times New Roman" w:hAnsi="Times New Roman" w:cs="Times New Roman"/>
-          <w:lang w:val="en-US"/>
-        </w:rPr>
-      </w:pPr>
-      <w:r>
-        <w:rPr>
-          <w:rFonts w:ascii="Times New Roman" w:hAnsi="Times New Roman" w:cs="Times New Roman"/>
-          <w:lang w:val="en-US"/>
-        </w:rPr>
-        <w:t>Scalability</w:t>
-      </w:r>
-    </w:p>
-    <w:p>
-      <w:pPr>
-        <w:pStyle w:val="ListParagraph"/>
-        <w:numPr>
-          <w:ilvl w:val="0"/>
-          <w:numId w:val="13"/>
-        </w:numPr>
-        <w:rPr>
-          <w:rFonts w:ascii="Times New Roman" w:hAnsi="Times New Roman" w:cs="Times New Roman"/>
-          <w:lang w:val="en-US"/>
-        </w:rPr>
-      </w:pPr>
-      <w:r>
-        <w:rPr>
-          <w:rFonts w:ascii="Times New Roman" w:hAnsi="Times New Roman" w:cs="Times New Roman"/>
-          <w:lang w:val="en-US"/>
-        </w:rPr>
-        <w:t>Same language as frontend framework</w:t>
-      </w:r>
-    </w:p>
-    <w:p>
-      <w:pPr>
-        <w:pStyle w:val="ListParagraph"/>
-        <w:numPr>
-          <w:ilvl w:val="0"/>
-          <w:numId w:val="13"/>
-        </w:numPr>
-        <w:rPr>
-          <w:rFonts w:ascii="Times New Roman" w:hAnsi="Times New Roman" w:cs="Times New Roman"/>
-          <w:lang w:val="en-US"/>
-        </w:rPr>
-      </w:pPr>
-      <w:r>
-        <w:rPr>
-          <w:rFonts w:ascii="Times New Roman" w:hAnsi="Times New Roman" w:cs="Times New Roman"/>
-          <w:lang w:val="en-US"/>
-        </w:rPr>
-        <w:t>Lots of community support</w:t>
-      </w:r>
-    </w:p>
-    <w:p>
-      <w:pPr>
-        <w:pStyle w:val="ListParagraph"/>
-        <w:numPr>
-          <w:ilvl w:val="0"/>
-          <w:numId w:val="13"/>
-        </w:numPr>
-        <w:rPr>
-          <w:rFonts w:ascii="Times New Roman" w:hAnsi="Times New Roman" w:cs="Times New Roman"/>
-          <w:lang w:val="en-US"/>
-        </w:rPr>
-      </w:pPr>
-      <w:r>
-        <w:rPr>
-          <w:rFonts w:ascii="Times New Roman" w:hAnsi="Times New Roman" w:cs="Times New Roman"/>
-          <w:lang w:val="en-US"/>
-        </w:rPr>
-        <w:t>Supports caching</w:t>
-      </w:r>
-    </w:p>
-    <w:p>
-      <w:pPr>
-        <w:rPr>
-          <w:rFonts w:ascii="Times New Roman" w:hAnsi="Times New Roman" w:cs="Times New Roman"/>
-          <w:lang w:val="en-US"/>
-        </w:rPr>
-      </w:pPr>
-      <w:r>
-        <w:rPr>
-          <w:rFonts w:ascii="Times New Roman" w:hAnsi="Times New Roman" w:cs="Times New Roman"/>
-          <w:lang w:val="en-US"/>
-        </w:rPr>
-        <w:t>Cons:</w:t>
-      </w:r>
-    </w:p>
-    <w:p>
-      <w:pPr>
-        <w:pStyle w:val="ListParagraph"/>
-        <w:numPr>
-          <w:ilvl w:val="0"/>
-          <w:numId w:val="14"/>
-        </w:numPr>
-        <w:rPr>
-          <w:rFonts w:ascii="Times New Roman" w:hAnsi="Times New Roman" w:cs="Times New Roman"/>
-          <w:lang w:val="en-US"/>
-        </w:rPr>
-      </w:pPr>
-      <w:r>
-        <w:rPr>
-          <w:rFonts w:ascii="Times New Roman" w:hAnsi="Times New Roman" w:cs="Times New Roman"/>
-          <w:lang w:val="en-US"/>
-        </w:rPr>
-        <w:t>Client request problems with several middleware</w:t>
-      </w:r>
-    </w:p>
-    <w:p>
-      <w:pPr>
-        <w:pStyle w:val="ListParagraph"/>
-        <w:numPr>
-          <w:ilvl w:val="0"/>
-          <w:numId w:val="14"/>
-        </w:numPr>
-        <w:rPr>
-          <w:rFonts w:ascii="Times New Roman" w:hAnsi="Times New Roman" w:cs="Times New Roman"/>
-          <w:lang w:val="en-US"/>
-        </w:rPr>
-      </w:pPr>
-      <w:r>
-        <w:rPr>
-          <w:rFonts w:ascii="Times New Roman" w:hAnsi="Times New Roman" w:cs="Times New Roman"/>
-          <w:lang w:val="en-US"/>
-        </w:rPr>
-        <w:t>Issues in callbacks</w:t>
-      </w:r>
-    </w:p>
-    <w:p>
-      <w:pPr>
-        <w:jc w:val="center"/>
-        <w:rPr>
-          <w:rFonts w:ascii="Times New Roman" w:hAnsi="Times New Roman" w:cs="Times New Roman"/>
-          <w:b/>
-          <w:sz w:val="30"/>
-          <w:szCs w:val="30"/>
-          <w:lang w:val="en-US"/>
-        </w:rPr>
-      </w:pPr>
-      <w:r>
-        <w:rPr>
-          <w:rFonts w:ascii="Times New Roman" w:hAnsi="Times New Roman" w:cs="Times New Roman"/>
-          <w:b/>
-          <w:sz w:val="30"/>
-          <w:szCs w:val="30"/>
-          <w:lang w:val="en-US"/>
-        </w:rPr>
-        <w:t>Spring</w:t>
-      </w:r>
-    </w:p>
-    <w:p>
-      <w:pPr>
-        <w:rPr>
-          <w:rFonts w:ascii="Times New Roman" w:hAnsi="Times New Roman" w:cs="Times New Roman"/>
-          <w:lang w:val="en-US"/>
-        </w:rPr>
-      </w:pPr>
-      <w:r>
-        <w:rPr>
-          <w:rFonts w:ascii="Times New Roman" w:hAnsi="Times New Roman" w:cs="Times New Roman"/>
-          <w:lang w:val="en-US"/>
-        </w:rPr>
-        <w:t>Pros:</w:t>
-      </w:r>
-    </w:p>
-    <w:p>
-      <w:pPr>
-        <w:pStyle w:val="ListParagraph"/>
-        <w:numPr>
-          <w:ilvl w:val="0"/>
-          <w:numId w:val="15"/>
-        </w:numPr>
-        <w:rPr>
-          <w:rFonts w:ascii="Times New Roman" w:hAnsi="Times New Roman" w:cs="Times New Roman"/>
-          <w:lang w:val="en-US"/>
-        </w:rPr>
-      </w:pPr>
-      <w:r>
-        <w:rPr>
-          <w:rFonts w:ascii="Times New Roman" w:hAnsi="Times New Roman" w:cs="Times New Roman"/>
-          <w:lang w:val="en-US"/>
-        </w:rPr>
-        <w:t>Simplified dependency manager</w:t>
-      </w:r>
-    </w:p>
-    <w:p>
-      <w:pPr>
-        <w:pStyle w:val="ListParagraph"/>
-        <w:numPr>
-          <w:ilvl w:val="0"/>
-          <w:numId w:val="15"/>
-        </w:numPr>
-        <w:rPr>
-          <w:rFonts w:ascii="Times New Roman" w:hAnsi="Times New Roman" w:cs="Times New Roman"/>
-          <w:lang w:val="en-US"/>
-        </w:rPr>
-      </w:pPr>
-      <w:r>
-        <w:rPr>
-          <w:rFonts w:ascii="Times New Roman" w:hAnsi="Times New Roman" w:cs="Times New Roman"/>
-          <w:lang w:val="en-US"/>
-        </w:rPr>
-        <w:t>Visibility into app internals</w:t>
-      </w:r>
-    </w:p>
-    <w:p>
-      <w:pPr>
-        <w:rPr>
-          <w:rFonts w:ascii="Times New Roman" w:hAnsi="Times New Roman" w:cs="Times New Roman"/>
-          <w:lang w:val="en-US"/>
-        </w:rPr>
-      </w:pPr>
-      <w:r>
-        <w:rPr>
-          <w:rFonts w:ascii="Times New Roman" w:hAnsi="Times New Roman" w:cs="Times New Roman"/>
-          <w:lang w:val="en-US"/>
-        </w:rPr>
-        <w:t>Cons:</w:t>
-      </w:r>
-    </w:p>
-    <w:p>
-      <w:pPr>
-        <w:pStyle w:val="ListParagraph"/>
-        <w:numPr>
-          <w:ilvl w:val="0"/>
-          <w:numId w:val="16"/>
-        </w:numPr>
-        <w:rPr>
-          <w:rFonts w:ascii="Times New Roman" w:hAnsi="Times New Roman" w:cs="Times New Roman"/>
-          <w:lang w:val="en-US"/>
-        </w:rPr>
-      </w:pPr>
-      <w:r>
-        <w:rPr>
-          <w:rFonts w:ascii="Times New Roman" w:hAnsi="Times New Roman" w:cs="Times New Roman"/>
-          <w:lang w:val="en-US"/>
-        </w:rPr>
-        <w:t>Bad started framework</w:t>
-      </w:r>
-    </w:p>
-    <w:p>
-      <w:pPr>
-        <w:pStyle w:val="ListParagraph"/>
-        <w:numPr>
-          <w:ilvl w:val="0"/>
-          <w:numId w:val="16"/>
-        </w:numPr>
-        <w:rPr>
-          <w:rFonts w:ascii="Times New Roman" w:hAnsi="Times New Roman" w:cs="Times New Roman"/>
-          <w:lang w:val="en-US"/>
-        </w:rPr>
-      </w:pPr>
-      <w:r>
-        <w:rPr>
-          <w:rFonts w:ascii="Times New Roman" w:hAnsi="Times New Roman" w:cs="Times New Roman"/>
-          <w:lang w:val="en-US"/>
-        </w:rPr>
-        <w:t>Hard to get a good grasp of</w:t>
-      </w:r>
-    </w:p>
-    <w:p>
-      <w:pPr>
-        <w:pStyle w:val="ListParagraph"/>
-        <w:numPr>
-          <w:ilvl w:val="0"/>
-          <w:numId w:val="16"/>
-        </w:numPr>
-        <w:rPr>
-          <w:rFonts w:ascii="Times New Roman" w:hAnsi="Times New Roman" w:cs="Times New Roman"/>
-          <w:lang w:val="en-US"/>
-        </w:rPr>
-      </w:pPr>
-      <w:r>
-        <w:rPr>
-          <w:rFonts w:ascii="Times New Roman" w:hAnsi="Times New Roman" w:cs="Times New Roman"/>
-          <w:lang w:val="en-US"/>
-        </w:rPr>
-        <w:t>Hard to get familiar with the Spring ecosystem</w:t>
-      </w:r>
-    </w:p>
-    <w:p>
-      <w:pPr>
-        <w:rPr>
-          <w:rFonts w:ascii="Times New Roman" w:hAnsi="Times New Roman" w:cs="Times New Roman"/>
-          <w:lang w:val="en-US"/>
-        </w:rPr>
-      </w:pPr>
-    </w:p>
-    <w:p>
-      <w:pPr>
-        <w:rPr>
-          <w:rFonts w:ascii="Times New Roman" w:hAnsi="Times New Roman" w:cs="Times New Roman"/>
-          <w:lang w:val="en-US"/>
-        </w:rPr>
-      </w:pPr>
-      <w:r>
-        <w:rPr>
-          <w:rFonts w:ascii="Times New Roman" w:hAnsi="Times New Roman" w:cs="Times New Roman"/>
-          <w:lang w:val="en-US"/>
-        </w:rPr>
-        <w:t xml:space="preserve">To summarize all of this, </w:t>
-      </w:r>
-      <w:proofErr w:type="spellStart"/>
-      <w:r>
-        <w:rPr>
-          <w:rFonts w:ascii="Times New Roman" w:hAnsi="Times New Roman" w:cs="Times New Roman"/>
-          <w:lang w:val="en-US"/>
-        </w:rPr>
-        <w:t>ExpressJS</w:t>
-      </w:r>
-      <w:proofErr w:type="spellEnd"/>
-      <w:r>
-        <w:rPr>
-          <w:rFonts w:ascii="Times New Roman" w:hAnsi="Times New Roman" w:cs="Times New Roman"/>
-          <w:lang w:val="en-US"/>
-        </w:rPr>
-        <w:t xml:space="preserve"> provides me with everything I need while also working within the same language as the frontend which is a big plus. Also, just like </w:t>
-      </w:r>
-      <w:proofErr w:type="gramStart"/>
-      <w:r>
-        <w:rPr>
-          <w:rFonts w:ascii="Times New Roman" w:hAnsi="Times New Roman" w:cs="Times New Roman"/>
-          <w:lang w:val="en-US"/>
-        </w:rPr>
-        <w:t>React</w:t>
-      </w:r>
-      <w:proofErr w:type="gramEnd"/>
-      <w:r>
-        <w:rPr>
-          <w:rFonts w:ascii="Times New Roman" w:hAnsi="Times New Roman" w:cs="Times New Roman"/>
-          <w:lang w:val="en-US"/>
-        </w:rPr>
-        <w:t xml:space="preserve">, the </w:t>
-      </w:r>
-      <w:proofErr w:type="spellStart"/>
-      <w:r>
-        <w:rPr>
-          <w:rFonts w:ascii="Times New Roman" w:hAnsi="Times New Roman" w:cs="Times New Roman"/>
-          <w:lang w:val="en-US"/>
-        </w:rPr>
-        <w:t>ExpressJS</w:t>
-      </w:r>
-      <w:proofErr w:type="spellEnd"/>
-      <w:r>
-        <w:rPr>
-          <w:rFonts w:ascii="Times New Roman" w:hAnsi="Times New Roman" w:cs="Times New Roman"/>
-          <w:lang w:val="en-US"/>
-        </w:rPr>
-        <w:t xml:space="preserve"> community is quite large so lots of problems are easily solved.</w:t>
-      </w:r>
-    </w:p>
-    <w:p>
-      <w:pPr>
-        <w:rPr>
-          <w:rFonts w:ascii="Times New Roman" w:hAnsi="Times New Roman" w:cs="Times New Roman"/>
-          <w:lang w:val="en-US"/>
-        </w:rPr>
-      </w:pPr>
-    </w:p>
-    <w:p>
-      <w:pPr>
-        <w:pStyle w:val="Heading2"/>
-        <w:rPr>
-          <w:lang w:val="en-US"/>
-        </w:rPr>
-      </w:pPr>
-      <w:r>
-        <w:rPr>
-          <w:lang w:val="en-US"/>
-        </w:rPr>
-        <w:t>But what about the data?</w:t>
-      </w:r>
-    </w:p>
-    <w:p>
-      <w:pPr>
-        <w:rPr>
-          <w:lang w:val="en-US"/>
-        </w:rPr>
-      </w:pPr>
-    </w:p>
-    <w:p>
-      <w:pPr>
-        <w:rPr>
-          <w:lang w:val="en-US"/>
-        </w:rPr>
-      </w:pPr>
-      <w:r>
-        <w:rPr>
-          <w:lang w:val="en-US"/>
-        </w:rPr>
-        <w:t xml:space="preserve">For our final piece of research, I needed something to store data that supported an ORM design. Going with the same principles as before, the 5 most popular database choices are: Oracle, MySQL, Microsoft SQL Server, PostgreSQL and MongoDB. Here the decision was more subjective than anything and I chose MongoDB (implemented using mongoose) just because the other 4 all are using SQL and work in a more standardized way, whereas MongoDB used JSON objects to store </w:t>
-      </w:r>
-      <w:proofErr w:type="gramStart"/>
-      <w:r>
-        <w:rPr>
-          <w:lang w:val="en-US"/>
-        </w:rPr>
-        <w:t>it’s</w:t>
-      </w:r>
-      <w:proofErr w:type="gramEnd"/>
-      <w:r>
-        <w:rPr>
-          <w:lang w:val="en-US"/>
-        </w:rPr>
-        <w:t xml:space="preserve"> data and works directly with </w:t>
-      </w:r>
-      <w:proofErr w:type="spellStart"/>
-      <w:r>
-        <w:rPr>
-          <w:lang w:val="en-US"/>
-        </w:rPr>
-        <w:t>npm</w:t>
-      </w:r>
-      <w:proofErr w:type="spellEnd"/>
-      <w:r>
-        <w:rPr>
-          <w:lang w:val="en-US"/>
-        </w:rPr>
-        <w:t xml:space="preserve"> packages (mongoose) to interact with it directly with JS code.</w:t>
-      </w:r>
-    </w:p>
-    <w:p>
-      <w:pPr>
-        <w:rPr>
-          <w:rFonts w:ascii="Times New Roman" w:hAnsi="Times New Roman" w:cs="Times New Roman"/>
-          <w:lang w:val="en-US"/>
-        </w:rPr>
-      </w:pPr>
-    </w:p>
-    <w:p>
-      <w:pPr>
-        <w:pStyle w:val="Heading1"/>
-        <w:rPr>
-          <w:rFonts w:ascii="Times New Roman" w:hAnsi="Times New Roman" w:cs="Times New Roman"/>
-          <w:lang w:val="en-US"/>
-        </w:rPr>
-      </w:pPr>
-      <w:r>
-        <w:rPr>
-          <w:rFonts w:ascii="Times New Roman" w:hAnsi="Times New Roman" w:cs="Times New Roman"/>
-          <w:lang w:val="en-US"/>
-        </w:rPr>
-        <w:t>The results</w:t>
-      </w:r>
-    </w:p>
-    <w:p>
-      <w:pPr>
-        <w:rPr>
-          <w:rFonts w:ascii="Times New Roman" w:hAnsi="Times New Roman" w:cs="Times New Roman"/>
-          <w:lang w:val="en-US"/>
-        </w:rPr>
-      </w:pPr>
-    </w:p>
-    <w:p>
-      <w:pPr>
-        <w:rPr>
-          <w:rFonts w:ascii="Times New Roman" w:hAnsi="Times New Roman" w:cs="Times New Roman"/>
-          <w:lang w:val="en-US"/>
-        </w:rPr>
-      </w:pPr>
-      <w:r>
-        <w:rPr>
-          <w:rFonts w:ascii="Times New Roman" w:hAnsi="Times New Roman" w:cs="Times New Roman"/>
-          <w:lang w:val="en-US"/>
-        </w:rPr>
-        <w:t xml:space="preserve">Using the data I found, there are a lot of good choices for both Frontend and Backend Frameworks, each bringing something unique to the table. The diversity is so big that one could almost say </w:t>
-      </w:r>
-      <w:r>
-        <w:rPr>
-          <w:rFonts w:ascii="Times New Roman" w:hAnsi="Times New Roman" w:cs="Times New Roman"/>
-          <w:lang w:val="en-US"/>
-        </w:rPr>
-        <w:t xml:space="preserve">the </w:t>
-      </w:r>
-      <w:r>
-        <w:rPr>
-          <w:rFonts w:ascii="Times New Roman" w:hAnsi="Times New Roman" w:cs="Times New Roman"/>
-          <w:lang w:val="en-US"/>
-        </w:rPr>
-        <w:lastRenderedPageBreak/>
-        <w:t>decision behind this choice is left to preference but that is not entirely true. There are some limitations frameworks have that you need to be aware of before deciding on which you want to stick with.</w:t>
-      </w:r>
-    </w:p>
-    <w:p>
-      <w:pPr>
-        <w:rPr>
-          <w:lang w:val="en-US"/>
-        </w:rPr>
-      </w:pPr>
-    </w:p>
-    <w:p>
-      <w:pPr>
-        <w:pStyle w:val="Heading1"/>
-        <w:rPr>
-          <w:rFonts w:ascii="Times New Roman" w:hAnsi="Times New Roman" w:cs="Times New Roman"/>
-          <w:lang w:val="en-US"/>
-        </w:rPr>
-      </w:pPr>
-      <w:r>
-        <w:rPr>
-          <w:rFonts w:ascii="Times New Roman" w:hAnsi="Times New Roman" w:cs="Times New Roman"/>
-          <w:lang w:val="en-US"/>
-        </w:rPr>
-        <w:t>Conclusion</w:t>
-      </w:r>
-    </w:p>
-    <w:p>
-      <w:pPr>
-        <w:rPr>
-          <w:rFonts w:ascii="Times New Roman" w:hAnsi="Times New Roman" w:cs="Times New Roman"/>
-          <w:lang w:val="en-US"/>
-        </w:rPr>
-      </w:pPr>
-    </w:p>
-    <w:p>
-      <w:pPr>
-        <w:rPr>
-          <w:rFonts w:ascii="Times New Roman" w:hAnsi="Times New Roman" w:cs="Times New Roman"/>
-          <w:lang w:val="en-US"/>
-        </w:rPr>
-      </w:pPr>
-      <w:r>
-        <w:rPr>
-          <w:rFonts w:ascii="Times New Roman" w:hAnsi="Times New Roman" w:cs="Times New Roman"/>
-          <w:lang w:val="en-US"/>
-        </w:rPr>
-        <w:t xml:space="preserve">To answer to initial question that brought the need for this research paper, after analyzing the data on these frameworks I have come to the conclusion that the best combination of frameworks for my project are </w:t>
-      </w:r>
-      <w:proofErr w:type="spellStart"/>
-      <w:r>
-        <w:rPr>
-          <w:rFonts w:ascii="Times New Roman" w:hAnsi="Times New Roman" w:cs="Times New Roman"/>
-          <w:lang w:val="en-US"/>
-        </w:rPr>
-        <w:t>ReactJS</w:t>
-      </w:r>
-      <w:proofErr w:type="spellEnd"/>
-      <w:r>
-        <w:rPr>
-          <w:rFonts w:ascii="Times New Roman" w:hAnsi="Times New Roman" w:cs="Times New Roman"/>
-          <w:lang w:val="en-US"/>
-        </w:rPr>
-        <w:t xml:space="preserve"> for frontend, because of its big community that can help solve common issues pretty easily, but also because of it being easy to learn while also providing reusable components. As for backend, the decision to choose </w:t>
-      </w:r>
-      <w:proofErr w:type="spellStart"/>
-      <w:r>
-        <w:rPr>
-          <w:rFonts w:ascii="Times New Roman" w:hAnsi="Times New Roman" w:cs="Times New Roman"/>
-          <w:lang w:val="en-US"/>
-        </w:rPr>
-        <w:t>ExpressJS</w:t>
-      </w:r>
-      <w:proofErr w:type="spellEnd"/>
-      <w:r>
-        <w:rPr>
-          <w:rFonts w:ascii="Times New Roman" w:hAnsi="Times New Roman" w:cs="Times New Roman"/>
-          <w:lang w:val="en-US"/>
-        </w:rPr>
-        <w:t xml:space="preserve"> was harder but in the end the big community and also the benefit of using the same language across frontend and backend sold it for me.</w:t>
-      </w:r>
-    </w:p>
-    <w:p>
-      <w:pPr>
-        <w:rPr>
-          <w:rFonts w:ascii="Times New Roman" w:hAnsi="Times New Roman" w:cs="Times New Roman"/>
-          <w:lang w:val="en-US"/>
-        </w:rPr>
-      </w:pPr>
-    </w:p>
-    <w:p>
-      <w:pPr>
-        <w:rPr>
-          <w:rFonts w:ascii="Times New Roman" w:hAnsi="Times New Roman" w:cs="Times New Roman"/>
-          <w:lang w:val="en-US"/>
-        </w:rPr>
-      </w:pPr>
-      <w:r>
-        <w:rPr>
-          <w:rFonts w:ascii="Times New Roman" w:hAnsi="Times New Roman" w:cs="Times New Roman"/>
-          <w:lang w:val="en-US"/>
-        </w:rPr>
-        <w:t>Literature References:</w:t>
-      </w:r>
-    </w:p>
-    <w:p>
-      <w:pPr>
-        <w:rPr>
-          <w:rFonts w:ascii="Times New Roman" w:hAnsi="Times New Roman" w:cs="Times New Roman"/>
-          <w:lang w:val="en-US"/>
-        </w:rPr>
-      </w:pPr>
-      <w:hyperlink r:id="rId6" w:history="1">
+          <w:iCs/>
+          <w:lang w:val="en-US"/>
+        </w:rPr>
+      </w:pPr>
+      <w:r>
+        <w:rPr>
+          <w:rFonts w:ascii="Times New Roman" w:hAnsi="Times New Roman" w:cs="Times New Roman"/>
+          <w:i/>
+          <w:iCs/>
+          <w:lang w:val="en-US"/>
+        </w:rPr>
+        <w:t xml:space="preserve">This information was pulled from </w:t>
+      </w:r>
+    </w:p>
+    <w:p>
+      <w:pPr>
+        <w:rPr>
+          <w:rFonts w:ascii="Times New Roman" w:hAnsi="Times New Roman" w:cs="Times New Roman"/>
+          <w:lang w:val="en-US"/>
+        </w:rPr>
+      </w:pPr>
+      <w:hyperlink r:id="rId10" w:history="1">
         <w:r>
           <w:rPr>
             <w:rStyle w:val="Hyperlink"/>
@@ -2837,7 +1748,7 @@
           <w:lang w:val="en-US"/>
         </w:rPr>
       </w:pPr>
-      <w:hyperlink r:id="rId7" w:history="1">
+      <w:hyperlink r:id="rId11" w:history="1">
         <w:r>
           <w:rPr>
             <w:rStyle w:val="Hyperlink"/>
@@ -2862,7 +1773,7 @@
           <w:lang w:val="en-US"/>
         </w:rPr>
       </w:pPr>
-      <w:hyperlink r:id="rId8" w:history="1">
+      <w:hyperlink r:id="rId12" w:history="1">
         <w:r>
           <w:rPr>
             <w:rStyle w:val="Hyperlink"/>
@@ -2880,7 +1791,7 @@
           <w:lang w:val="en-US"/>
         </w:rPr>
       </w:pPr>
-      <w:hyperlink r:id="rId9" w:history="1">
+      <w:hyperlink r:id="rId13" w:history="1">
         <w:r>
           <w:rPr>
             <w:rStyle w:val="Hyperlink"/>
@@ -2898,7 +1809,7 @@
           <w:lang w:val="en-US"/>
         </w:rPr>
       </w:pPr>
-      <w:hyperlink r:id="rId10" w:history="1">
+      <w:hyperlink r:id="rId14" w:history="1">
         <w:r>
           <w:rPr>
             <w:rStyle w:val="Hyperlink"/>
@@ -2913,17 +1824,1307 @@
       <w:pPr>
         <w:rPr>
           <w:rFonts w:ascii="Times New Roman" w:hAnsi="Times New Roman" w:cs="Times New Roman"/>
-          <w:lang w:val="en-US"/>
-        </w:rPr>
-      </w:pPr>
-      <w:hyperlink r:id="rId11" w:history="1">
+          <w:i/>
+          <w:iCs/>
+          <w:lang w:val="en-US"/>
+        </w:rPr>
+      </w:pPr>
+      <w:r>
+        <w:rPr>
+          <w:rFonts w:ascii="Times New Roman" w:hAnsi="Times New Roman" w:cs="Times New Roman"/>
+          <w:i/>
+          <w:iCs/>
+          <w:lang w:val="en-US"/>
+        </w:rPr>
+        <w:t>This researching technique falls under the Library – Literature Study DOT research framework.</w:t>
+      </w:r>
+    </w:p>
+    <w:p>
+      <w:pPr>
+        <w:rPr>
+          <w:rFonts w:ascii="Times New Roman" w:hAnsi="Times New Roman" w:cs="Times New Roman"/>
+          <w:lang w:val="en-US"/>
+        </w:rPr>
+      </w:pPr>
+    </w:p>
+    <w:p>
+      <w:pPr>
+        <w:rPr>
+          <w:rFonts w:ascii="Times New Roman" w:hAnsi="Times New Roman" w:cs="Times New Roman"/>
+          <w:lang w:val="en-US"/>
+        </w:rPr>
+      </w:pPr>
+    </w:p>
+    <w:p>
+      <w:pPr>
+        <w:jc w:val="center"/>
+        <w:rPr>
+          <w:rFonts w:ascii="Times New Roman" w:hAnsi="Times New Roman" w:cs="Times New Roman"/>
+          <w:b/>
+          <w:sz w:val="30"/>
+          <w:szCs w:val="30"/>
+          <w:lang w:val="en-US"/>
+        </w:rPr>
+      </w:pPr>
+      <w:r>
+        <w:rPr>
+          <w:rFonts w:ascii="Times New Roman" w:hAnsi="Times New Roman" w:cs="Times New Roman"/>
+          <w:b/>
+          <w:sz w:val="30"/>
+          <w:szCs w:val="30"/>
+          <w:lang w:val="en-US"/>
+        </w:rPr>
+        <w:t>Django</w:t>
+      </w:r>
+    </w:p>
+    <w:p>
+      <w:pPr>
+        <w:rPr>
+          <w:rFonts w:ascii="Times New Roman" w:hAnsi="Times New Roman" w:cs="Times New Roman"/>
+          <w:lang w:val="en-US"/>
+        </w:rPr>
+      </w:pPr>
+      <w:r>
+        <w:rPr>
+          <w:rFonts w:ascii="Times New Roman" w:hAnsi="Times New Roman" w:cs="Times New Roman"/>
+          <w:lang w:val="en-US"/>
+        </w:rPr>
+        <w:t>Pros:</w:t>
+      </w:r>
+    </w:p>
+    <w:p>
+      <w:pPr>
+        <w:pStyle w:val="ListParagraph"/>
+        <w:numPr>
+          <w:ilvl w:val="0"/>
+          <w:numId w:val="7"/>
+        </w:numPr>
+        <w:rPr>
+          <w:rFonts w:ascii="Times New Roman" w:hAnsi="Times New Roman" w:cs="Times New Roman"/>
+          <w:lang w:val="en-US"/>
+        </w:rPr>
+      </w:pPr>
+      <w:r>
+        <w:rPr>
+          <w:rFonts w:ascii="Times New Roman" w:hAnsi="Times New Roman" w:cs="Times New Roman"/>
+          <w:lang w:val="en-US"/>
+        </w:rPr>
+        <w:t>Fast to develop, easy to use, low learning curve</w:t>
+      </w:r>
+    </w:p>
+    <w:p>
+      <w:pPr>
+        <w:pStyle w:val="ListParagraph"/>
+        <w:numPr>
+          <w:ilvl w:val="0"/>
+          <w:numId w:val="7"/>
+        </w:numPr>
+        <w:rPr>
+          <w:rFonts w:ascii="Times New Roman" w:hAnsi="Times New Roman" w:cs="Times New Roman"/>
+          <w:lang w:val="en-US"/>
+        </w:rPr>
+      </w:pPr>
+      <w:r>
+        <w:rPr>
+          <w:rFonts w:ascii="Times New Roman" w:hAnsi="Times New Roman" w:cs="Times New Roman"/>
+          <w:lang w:val="en-US"/>
+        </w:rPr>
+        <w:t>Lots of features</w:t>
+      </w:r>
+    </w:p>
+    <w:p>
+      <w:pPr>
+        <w:pStyle w:val="ListParagraph"/>
+        <w:numPr>
+          <w:ilvl w:val="0"/>
+          <w:numId w:val="7"/>
+        </w:numPr>
+        <w:rPr>
+          <w:rFonts w:ascii="Times New Roman" w:hAnsi="Times New Roman" w:cs="Times New Roman"/>
+          <w:lang w:val="en-US"/>
+        </w:rPr>
+      </w:pPr>
+      <w:r>
+        <w:rPr>
+          <w:rFonts w:ascii="Times New Roman" w:hAnsi="Times New Roman" w:cs="Times New Roman"/>
+          <w:lang w:val="en-US"/>
+        </w:rPr>
+        <w:t>High scalability</w:t>
+      </w:r>
+    </w:p>
+    <w:p>
+      <w:pPr>
+        <w:pStyle w:val="ListParagraph"/>
+        <w:numPr>
+          <w:ilvl w:val="0"/>
+          <w:numId w:val="7"/>
+        </w:numPr>
+        <w:rPr>
+          <w:rFonts w:ascii="Times New Roman" w:hAnsi="Times New Roman" w:cs="Times New Roman"/>
+          <w:lang w:val="en-US"/>
+        </w:rPr>
+      </w:pPr>
+      <w:r>
+        <w:rPr>
+          <w:rFonts w:ascii="Times New Roman" w:hAnsi="Times New Roman" w:cs="Times New Roman"/>
+          <w:lang w:val="en-US"/>
+        </w:rPr>
+        <w:t>Optimal security</w:t>
+      </w:r>
+    </w:p>
+    <w:p>
+      <w:pPr>
+        <w:pStyle w:val="ListParagraph"/>
+        <w:numPr>
+          <w:ilvl w:val="0"/>
+          <w:numId w:val="7"/>
+        </w:numPr>
+        <w:rPr>
+          <w:rFonts w:ascii="Times New Roman" w:hAnsi="Times New Roman" w:cs="Times New Roman"/>
+          <w:lang w:val="en-US"/>
+        </w:rPr>
+      </w:pPr>
+      <w:r>
+        <w:rPr>
+          <w:rFonts w:ascii="Times New Roman" w:hAnsi="Times New Roman" w:cs="Times New Roman"/>
+          <w:lang w:val="en-US"/>
+        </w:rPr>
+        <w:t>Versatile</w:t>
+      </w:r>
+    </w:p>
+    <w:p>
+      <w:pPr>
+        <w:rPr>
+          <w:rFonts w:ascii="Times New Roman" w:hAnsi="Times New Roman" w:cs="Times New Roman"/>
+          <w:lang w:val="en-US"/>
+        </w:rPr>
+      </w:pPr>
+      <w:r>
+        <w:rPr>
+          <w:rFonts w:ascii="Times New Roman" w:hAnsi="Times New Roman" w:cs="Times New Roman"/>
+          <w:lang w:val="en-US"/>
+        </w:rPr>
+        <w:t>Cons:</w:t>
+      </w:r>
+    </w:p>
+    <w:p>
+      <w:pPr>
+        <w:pStyle w:val="ListParagraph"/>
+        <w:numPr>
+          <w:ilvl w:val="0"/>
+          <w:numId w:val="8"/>
+        </w:numPr>
+        <w:rPr>
+          <w:rFonts w:ascii="Times New Roman" w:hAnsi="Times New Roman" w:cs="Times New Roman"/>
+          <w:lang w:val="en-US"/>
+        </w:rPr>
+      </w:pPr>
+      <w:r>
+        <w:rPr>
+          <w:rFonts w:ascii="Times New Roman" w:hAnsi="Times New Roman" w:cs="Times New Roman"/>
+          <w:lang w:val="en-US"/>
+        </w:rPr>
+        <w:t>High memory consumption</w:t>
+      </w:r>
+    </w:p>
+    <w:p>
+      <w:pPr>
+        <w:pStyle w:val="ListParagraph"/>
+        <w:numPr>
+          <w:ilvl w:val="0"/>
+          <w:numId w:val="8"/>
+        </w:numPr>
+        <w:rPr>
+          <w:rFonts w:ascii="Times New Roman" w:hAnsi="Times New Roman" w:cs="Times New Roman"/>
+          <w:lang w:val="en-US"/>
+        </w:rPr>
+      </w:pPr>
+      <w:r>
+        <w:rPr>
+          <w:rFonts w:ascii="Times New Roman" w:hAnsi="Times New Roman" w:cs="Times New Roman"/>
+          <w:lang w:val="en-US"/>
+        </w:rPr>
+        <w:lastRenderedPageBreak/>
+        <w:t>Speed limitations</w:t>
+      </w:r>
+    </w:p>
+    <w:p>
+      <w:pPr>
+        <w:pStyle w:val="ListParagraph"/>
+        <w:numPr>
+          <w:ilvl w:val="0"/>
+          <w:numId w:val="8"/>
+        </w:numPr>
+        <w:rPr>
+          <w:rFonts w:ascii="Times New Roman" w:hAnsi="Times New Roman" w:cs="Times New Roman"/>
+          <w:lang w:val="en-US"/>
+        </w:rPr>
+      </w:pPr>
+      <w:r>
+        <w:rPr>
+          <w:rFonts w:ascii="Times New Roman" w:hAnsi="Times New Roman" w:cs="Times New Roman"/>
+          <w:lang w:val="en-US"/>
+        </w:rPr>
+        <w:t>Lack of true multiprocessing</w:t>
+      </w:r>
+    </w:p>
+    <w:p>
+      <w:pPr>
+        <w:pStyle w:val="ListParagraph"/>
+        <w:numPr>
+          <w:ilvl w:val="0"/>
+          <w:numId w:val="8"/>
+        </w:numPr>
+        <w:rPr>
+          <w:rFonts w:ascii="Times New Roman" w:hAnsi="Times New Roman" w:cs="Times New Roman"/>
+          <w:lang w:val="en-US"/>
+        </w:rPr>
+      </w:pPr>
+      <w:r>
+        <w:rPr>
+          <w:rFonts w:ascii="Times New Roman" w:hAnsi="Times New Roman" w:cs="Times New Roman"/>
+          <w:lang w:val="en-US"/>
+        </w:rPr>
+        <w:t>Design restrictions</w:t>
+      </w:r>
+    </w:p>
+    <w:p>
+      <w:pPr>
+        <w:rPr>
+          <w:rFonts w:ascii="Times New Roman" w:hAnsi="Times New Roman" w:cs="Times New Roman"/>
+          <w:lang w:val="en-US"/>
+        </w:rPr>
+      </w:pPr>
+    </w:p>
+    <w:p>
+      <w:pPr>
+        <w:jc w:val="center"/>
+        <w:rPr>
+          <w:rFonts w:ascii="Times New Roman" w:hAnsi="Times New Roman" w:cs="Times New Roman"/>
+          <w:b/>
+          <w:sz w:val="30"/>
+          <w:szCs w:val="30"/>
+          <w:lang w:val="en-US"/>
+        </w:rPr>
+      </w:pPr>
+      <w:r>
+        <w:rPr>
+          <w:rFonts w:ascii="Times New Roman" w:hAnsi="Times New Roman" w:cs="Times New Roman"/>
+          <w:b/>
+          <w:sz w:val="30"/>
+          <w:szCs w:val="30"/>
+          <w:lang w:val="en-US"/>
+        </w:rPr>
+        <w:t>Laravel</w:t>
+      </w:r>
+    </w:p>
+    <w:p>
+      <w:pPr>
+        <w:rPr>
+          <w:rFonts w:ascii="Times New Roman" w:hAnsi="Times New Roman" w:cs="Times New Roman"/>
+          <w:lang w:val="en-US"/>
+        </w:rPr>
+      </w:pPr>
+      <w:r>
+        <w:rPr>
+          <w:rFonts w:ascii="Times New Roman" w:hAnsi="Times New Roman" w:cs="Times New Roman"/>
+          <w:lang w:val="en-US"/>
+        </w:rPr>
+        <w:t>Pros:</w:t>
+      </w:r>
+    </w:p>
+    <w:p>
+      <w:pPr>
+        <w:pStyle w:val="ListParagraph"/>
+        <w:numPr>
+          <w:ilvl w:val="0"/>
+          <w:numId w:val="9"/>
+        </w:numPr>
+        <w:rPr>
+          <w:rFonts w:ascii="Times New Roman" w:hAnsi="Times New Roman" w:cs="Times New Roman"/>
+          <w:lang w:val="en-US"/>
+        </w:rPr>
+      </w:pPr>
+      <w:r>
+        <w:rPr>
+          <w:rFonts w:ascii="Times New Roman" w:hAnsi="Times New Roman" w:cs="Times New Roman"/>
+          <w:lang w:val="en-US"/>
+        </w:rPr>
+        <w:t>Easy to learn</w:t>
+      </w:r>
+    </w:p>
+    <w:p>
+      <w:pPr>
+        <w:pStyle w:val="ListParagraph"/>
+        <w:numPr>
+          <w:ilvl w:val="0"/>
+          <w:numId w:val="9"/>
+        </w:numPr>
+        <w:rPr>
+          <w:rFonts w:ascii="Times New Roman" w:hAnsi="Times New Roman" w:cs="Times New Roman"/>
+          <w:lang w:val="en-US"/>
+        </w:rPr>
+      </w:pPr>
+      <w:r>
+        <w:rPr>
+          <w:rFonts w:ascii="Times New Roman" w:hAnsi="Times New Roman" w:cs="Times New Roman"/>
+          <w:lang w:val="en-US"/>
+        </w:rPr>
+        <w:t>MVC framework</w:t>
+      </w:r>
+    </w:p>
+    <w:p>
+      <w:pPr>
+        <w:pStyle w:val="ListParagraph"/>
+        <w:numPr>
+          <w:ilvl w:val="0"/>
+          <w:numId w:val="9"/>
+        </w:numPr>
+        <w:rPr>
+          <w:rFonts w:ascii="Times New Roman" w:hAnsi="Times New Roman" w:cs="Times New Roman"/>
+          <w:lang w:val="en-US"/>
+        </w:rPr>
+      </w:pPr>
+      <w:r>
+        <w:rPr>
+          <w:rFonts w:ascii="Times New Roman" w:hAnsi="Times New Roman" w:cs="Times New Roman"/>
+          <w:lang w:val="en-US"/>
+        </w:rPr>
+        <w:t>Good ORM support</w:t>
+      </w:r>
+    </w:p>
+    <w:p>
+      <w:pPr>
+        <w:pStyle w:val="ListParagraph"/>
+        <w:numPr>
+          <w:ilvl w:val="0"/>
+          <w:numId w:val="9"/>
+        </w:numPr>
+        <w:rPr>
+          <w:rFonts w:ascii="Times New Roman" w:hAnsi="Times New Roman" w:cs="Times New Roman"/>
+          <w:lang w:val="en-US"/>
+        </w:rPr>
+      </w:pPr>
+      <w:r>
+        <w:rPr>
+          <w:rFonts w:ascii="Times New Roman" w:hAnsi="Times New Roman" w:cs="Times New Roman"/>
+          <w:lang w:val="en-US"/>
+        </w:rPr>
+        <w:t>Makes use of Artisan</w:t>
+      </w:r>
+    </w:p>
+    <w:p>
+      <w:pPr>
+        <w:rPr>
+          <w:rFonts w:ascii="Times New Roman" w:hAnsi="Times New Roman" w:cs="Times New Roman"/>
+          <w:lang w:val="en-US"/>
+        </w:rPr>
+      </w:pPr>
+      <w:r>
+        <w:rPr>
+          <w:rFonts w:ascii="Times New Roman" w:hAnsi="Times New Roman" w:cs="Times New Roman"/>
+          <w:lang w:val="en-US"/>
+        </w:rPr>
+        <w:t>Cons:</w:t>
+      </w:r>
+    </w:p>
+    <w:p>
+      <w:pPr>
+        <w:pStyle w:val="ListParagraph"/>
+        <w:numPr>
+          <w:ilvl w:val="0"/>
+          <w:numId w:val="10"/>
+        </w:numPr>
+        <w:rPr>
+          <w:rFonts w:ascii="Times New Roman" w:hAnsi="Times New Roman" w:cs="Times New Roman"/>
+          <w:lang w:val="en-US"/>
+        </w:rPr>
+      </w:pPr>
+      <w:r>
+        <w:rPr>
+          <w:rFonts w:ascii="Times New Roman" w:hAnsi="Times New Roman" w:cs="Times New Roman"/>
+          <w:lang w:val="en-US"/>
+        </w:rPr>
+        <w:t>Less inbuilt support than the others</w:t>
+      </w:r>
+    </w:p>
+    <w:p>
+      <w:pPr>
+        <w:rPr>
+          <w:rFonts w:ascii="Times New Roman" w:hAnsi="Times New Roman" w:cs="Times New Roman"/>
+          <w:lang w:val="en-US"/>
+        </w:rPr>
+      </w:pPr>
+    </w:p>
+    <w:p>
+      <w:pPr>
+        <w:jc w:val="center"/>
+        <w:rPr>
+          <w:rFonts w:ascii="Times New Roman" w:hAnsi="Times New Roman" w:cs="Times New Roman"/>
+          <w:b/>
+          <w:sz w:val="30"/>
+          <w:szCs w:val="30"/>
+          <w:lang w:val="en-US"/>
+        </w:rPr>
+      </w:pPr>
+      <w:r>
+        <w:rPr>
+          <w:rFonts w:ascii="Times New Roman" w:hAnsi="Times New Roman" w:cs="Times New Roman"/>
+          <w:b/>
+          <w:sz w:val="30"/>
+          <w:szCs w:val="30"/>
+          <w:lang w:val="en-US"/>
+        </w:rPr>
+        <w:t>.Net Core</w:t>
+      </w:r>
+    </w:p>
+    <w:p>
+      <w:pPr>
+        <w:rPr>
+          <w:rFonts w:ascii="Times New Roman" w:hAnsi="Times New Roman" w:cs="Times New Roman"/>
+          <w:lang w:val="en-US"/>
+        </w:rPr>
+      </w:pPr>
+      <w:r>
+        <w:rPr>
+          <w:rFonts w:ascii="Times New Roman" w:hAnsi="Times New Roman" w:cs="Times New Roman"/>
+          <w:lang w:val="en-US"/>
+        </w:rPr>
+        <w:t>Pros:</w:t>
+      </w:r>
+    </w:p>
+    <w:p>
+      <w:pPr>
+        <w:pStyle w:val="ListParagraph"/>
+        <w:numPr>
+          <w:ilvl w:val="0"/>
+          <w:numId w:val="10"/>
+        </w:numPr>
+        <w:rPr>
+          <w:rFonts w:ascii="Times New Roman" w:hAnsi="Times New Roman" w:cs="Times New Roman"/>
+          <w:lang w:val="en-US"/>
+        </w:rPr>
+      </w:pPr>
+      <w:r>
+        <w:rPr>
+          <w:rFonts w:ascii="Times New Roman" w:hAnsi="Times New Roman" w:cs="Times New Roman"/>
+          <w:lang w:val="en-US"/>
+        </w:rPr>
+        <w:t>Cross Platform</w:t>
+      </w:r>
+    </w:p>
+    <w:p>
+      <w:pPr>
+        <w:pStyle w:val="ListParagraph"/>
+        <w:numPr>
+          <w:ilvl w:val="0"/>
+          <w:numId w:val="10"/>
+        </w:numPr>
+        <w:rPr>
+          <w:rFonts w:ascii="Times New Roman" w:hAnsi="Times New Roman" w:cs="Times New Roman"/>
+          <w:lang w:val="en-US"/>
+        </w:rPr>
+      </w:pPr>
+      <w:r>
+        <w:rPr>
+          <w:rFonts w:ascii="Times New Roman" w:hAnsi="Times New Roman" w:cs="Times New Roman"/>
+          <w:lang w:val="en-US"/>
+        </w:rPr>
+        <w:t>Microsoft Support</w:t>
+      </w:r>
+    </w:p>
+    <w:p>
+      <w:pPr>
+        <w:pStyle w:val="ListParagraph"/>
+        <w:numPr>
+          <w:ilvl w:val="0"/>
+          <w:numId w:val="10"/>
+        </w:numPr>
+        <w:rPr>
+          <w:rFonts w:ascii="Times New Roman" w:hAnsi="Times New Roman" w:cs="Times New Roman"/>
+          <w:lang w:val="en-US"/>
+        </w:rPr>
+      </w:pPr>
+      <w:r>
+        <w:rPr>
+          <w:rFonts w:ascii="Times New Roman" w:hAnsi="Times New Roman" w:cs="Times New Roman"/>
+          <w:lang w:val="en-US"/>
+        </w:rPr>
+        <w:t>Simple maintenance</w:t>
+      </w:r>
+    </w:p>
+    <w:p>
+      <w:pPr>
+        <w:pStyle w:val="ListParagraph"/>
+        <w:numPr>
+          <w:ilvl w:val="0"/>
+          <w:numId w:val="10"/>
+        </w:numPr>
+        <w:rPr>
+          <w:rFonts w:ascii="Times New Roman" w:hAnsi="Times New Roman" w:cs="Times New Roman"/>
+          <w:lang w:val="en-US"/>
+        </w:rPr>
+      </w:pPr>
+      <w:r>
+        <w:rPr>
+          <w:rFonts w:ascii="Times New Roman" w:hAnsi="Times New Roman" w:cs="Times New Roman"/>
+          <w:lang w:val="en-US"/>
+        </w:rPr>
+        <w:t xml:space="preserve">Web </w:t>
+      </w:r>
+      <w:proofErr w:type="spellStart"/>
+      <w:r>
+        <w:rPr>
+          <w:rFonts w:ascii="Times New Roman" w:hAnsi="Times New Roman" w:cs="Times New Roman"/>
+          <w:lang w:val="en-US"/>
+        </w:rPr>
+        <w:t>Api</w:t>
+      </w:r>
+      <w:proofErr w:type="spellEnd"/>
+      <w:r>
+        <w:rPr>
+          <w:rFonts w:ascii="Times New Roman" w:hAnsi="Times New Roman" w:cs="Times New Roman"/>
+          <w:lang w:val="en-US"/>
+        </w:rPr>
+        <w:t xml:space="preserve"> support</w:t>
+      </w:r>
+    </w:p>
+    <w:p>
+      <w:pPr>
+        <w:pStyle w:val="ListParagraph"/>
+        <w:numPr>
+          <w:ilvl w:val="0"/>
+          <w:numId w:val="10"/>
+        </w:numPr>
+        <w:rPr>
+          <w:rFonts w:ascii="Times New Roman" w:hAnsi="Times New Roman" w:cs="Times New Roman"/>
+          <w:lang w:val="en-US"/>
+        </w:rPr>
+      </w:pPr>
+      <w:r>
+        <w:rPr>
+          <w:rFonts w:ascii="Times New Roman" w:hAnsi="Times New Roman" w:cs="Times New Roman"/>
+          <w:lang w:val="en-US"/>
+        </w:rPr>
+        <w:t xml:space="preserve">Scaling and </w:t>
+      </w:r>
+      <w:proofErr w:type="spellStart"/>
+      <w:r>
+        <w:rPr>
+          <w:rFonts w:ascii="Times New Roman" w:hAnsi="Times New Roman" w:cs="Times New Roman"/>
+          <w:lang w:val="en-US"/>
+        </w:rPr>
+        <w:t>Dockerization</w:t>
+      </w:r>
+      <w:proofErr w:type="spellEnd"/>
+    </w:p>
+    <w:p>
+      <w:pPr>
+        <w:rPr>
+          <w:rFonts w:ascii="Times New Roman" w:hAnsi="Times New Roman" w:cs="Times New Roman"/>
+          <w:lang w:val="en-US"/>
+        </w:rPr>
+      </w:pPr>
+      <w:r>
+        <w:rPr>
+          <w:rFonts w:ascii="Times New Roman" w:hAnsi="Times New Roman" w:cs="Times New Roman"/>
+          <w:lang w:val="en-US"/>
+        </w:rPr>
+        <w:t>Cons:</w:t>
+      </w:r>
+    </w:p>
+    <w:p>
+      <w:pPr>
+        <w:pStyle w:val="ListParagraph"/>
+        <w:numPr>
+          <w:ilvl w:val="0"/>
+          <w:numId w:val="12"/>
+        </w:numPr>
+        <w:rPr>
+          <w:rFonts w:ascii="Times New Roman" w:hAnsi="Times New Roman" w:cs="Times New Roman"/>
+          <w:lang w:val="en-US"/>
+        </w:rPr>
+      </w:pPr>
+      <w:r>
+        <w:rPr>
+          <w:rFonts w:ascii="Times New Roman" w:hAnsi="Times New Roman" w:cs="Times New Roman"/>
+          <w:lang w:val="en-US"/>
+        </w:rPr>
+        <w:t>Legacy</w:t>
+      </w:r>
+    </w:p>
+    <w:p>
+      <w:pPr>
+        <w:pStyle w:val="ListParagraph"/>
+        <w:numPr>
+          <w:ilvl w:val="0"/>
+          <w:numId w:val="12"/>
+        </w:numPr>
+        <w:rPr>
+          <w:rFonts w:ascii="Times New Roman" w:hAnsi="Times New Roman" w:cs="Times New Roman"/>
+          <w:lang w:val="en-US"/>
+        </w:rPr>
+      </w:pPr>
+      <w:r>
+        <w:rPr>
+          <w:rFonts w:ascii="Times New Roman" w:hAnsi="Times New Roman" w:cs="Times New Roman"/>
+          <w:lang w:val="en-US"/>
+        </w:rPr>
+        <w:t>High learning curve</w:t>
+      </w:r>
+    </w:p>
+    <w:p>
+      <w:pPr>
+        <w:pStyle w:val="ListParagraph"/>
+        <w:numPr>
+          <w:ilvl w:val="0"/>
+          <w:numId w:val="12"/>
+        </w:numPr>
+        <w:rPr>
+          <w:rFonts w:ascii="Times New Roman" w:hAnsi="Times New Roman" w:cs="Times New Roman"/>
+          <w:lang w:val="en-US"/>
+        </w:rPr>
+      </w:pPr>
+      <w:r>
+        <w:rPr>
+          <w:rFonts w:ascii="Times New Roman" w:hAnsi="Times New Roman" w:cs="Times New Roman"/>
+          <w:lang w:val="en-US"/>
+        </w:rPr>
+        <w:t>Only windows-based tools</w:t>
+      </w:r>
+    </w:p>
+    <w:p>
+      <w:pPr>
+        <w:jc w:val="center"/>
+        <w:rPr>
+          <w:rFonts w:ascii="Times New Roman" w:hAnsi="Times New Roman" w:cs="Times New Roman"/>
+          <w:b/>
+          <w:sz w:val="30"/>
+          <w:szCs w:val="30"/>
+          <w:lang w:val="en-US"/>
+        </w:rPr>
+      </w:pPr>
+      <w:proofErr w:type="spellStart"/>
+      <w:r>
+        <w:rPr>
+          <w:rFonts w:ascii="Times New Roman" w:hAnsi="Times New Roman" w:cs="Times New Roman"/>
+          <w:b/>
+          <w:sz w:val="30"/>
+          <w:szCs w:val="30"/>
+          <w:lang w:val="en-US"/>
+        </w:rPr>
+        <w:t>ExpressJS</w:t>
+      </w:r>
+      <w:proofErr w:type="spellEnd"/>
+    </w:p>
+    <w:p>
+      <w:pPr>
+        <w:rPr>
+          <w:rFonts w:ascii="Times New Roman" w:hAnsi="Times New Roman" w:cs="Times New Roman"/>
+          <w:lang w:val="en-US"/>
+        </w:rPr>
+      </w:pPr>
+      <w:r>
+        <w:rPr>
+          <w:rFonts w:ascii="Times New Roman" w:hAnsi="Times New Roman" w:cs="Times New Roman"/>
+          <w:lang w:val="en-US"/>
+        </w:rPr>
+        <w:t>Pros:</w:t>
+      </w:r>
+    </w:p>
+    <w:p>
+      <w:pPr>
+        <w:pStyle w:val="ListParagraph"/>
+        <w:numPr>
+          <w:ilvl w:val="0"/>
+          <w:numId w:val="13"/>
+        </w:numPr>
+        <w:rPr>
+          <w:rFonts w:ascii="Times New Roman" w:hAnsi="Times New Roman" w:cs="Times New Roman"/>
+          <w:lang w:val="en-US"/>
+        </w:rPr>
+      </w:pPr>
+      <w:r>
+        <w:rPr>
+          <w:rFonts w:ascii="Times New Roman" w:hAnsi="Times New Roman" w:cs="Times New Roman"/>
+          <w:lang w:val="en-US"/>
+        </w:rPr>
+        <w:t>Scalability</w:t>
+      </w:r>
+    </w:p>
+    <w:p>
+      <w:pPr>
+        <w:pStyle w:val="ListParagraph"/>
+        <w:numPr>
+          <w:ilvl w:val="0"/>
+          <w:numId w:val="13"/>
+        </w:numPr>
+        <w:rPr>
+          <w:rFonts w:ascii="Times New Roman" w:hAnsi="Times New Roman" w:cs="Times New Roman"/>
+          <w:lang w:val="en-US"/>
+        </w:rPr>
+      </w:pPr>
+      <w:r>
+        <w:rPr>
+          <w:rFonts w:ascii="Times New Roman" w:hAnsi="Times New Roman" w:cs="Times New Roman"/>
+          <w:lang w:val="en-US"/>
+        </w:rPr>
+        <w:t>Same language as frontend framework</w:t>
+      </w:r>
+    </w:p>
+    <w:p>
+      <w:pPr>
+        <w:pStyle w:val="ListParagraph"/>
+        <w:numPr>
+          <w:ilvl w:val="0"/>
+          <w:numId w:val="13"/>
+        </w:numPr>
+        <w:rPr>
+          <w:rFonts w:ascii="Times New Roman" w:hAnsi="Times New Roman" w:cs="Times New Roman"/>
+          <w:lang w:val="en-US"/>
+        </w:rPr>
+      </w:pPr>
+      <w:r>
+        <w:rPr>
+          <w:rFonts w:ascii="Times New Roman" w:hAnsi="Times New Roman" w:cs="Times New Roman"/>
+          <w:lang w:val="en-US"/>
+        </w:rPr>
+        <w:t>Lots of community support</w:t>
+      </w:r>
+    </w:p>
+    <w:p>
+      <w:pPr>
+        <w:pStyle w:val="ListParagraph"/>
+        <w:numPr>
+          <w:ilvl w:val="0"/>
+          <w:numId w:val="13"/>
+        </w:numPr>
+        <w:rPr>
+          <w:rFonts w:ascii="Times New Roman" w:hAnsi="Times New Roman" w:cs="Times New Roman"/>
+          <w:lang w:val="en-US"/>
+        </w:rPr>
+      </w:pPr>
+      <w:r>
+        <w:rPr>
+          <w:rFonts w:ascii="Times New Roman" w:hAnsi="Times New Roman" w:cs="Times New Roman"/>
+          <w:lang w:val="en-US"/>
+        </w:rPr>
+        <w:t>Supports caching</w:t>
+      </w:r>
+    </w:p>
+    <w:p>
+      <w:pPr>
+        <w:rPr>
+          <w:rFonts w:ascii="Times New Roman" w:hAnsi="Times New Roman" w:cs="Times New Roman"/>
+          <w:lang w:val="en-US"/>
+        </w:rPr>
+      </w:pPr>
+      <w:r>
+        <w:rPr>
+          <w:rFonts w:ascii="Times New Roman" w:hAnsi="Times New Roman" w:cs="Times New Roman"/>
+          <w:lang w:val="en-US"/>
+        </w:rPr>
+        <w:t>Cons:</w:t>
+      </w:r>
+    </w:p>
+    <w:p>
+      <w:pPr>
+        <w:pStyle w:val="ListParagraph"/>
+        <w:numPr>
+          <w:ilvl w:val="0"/>
+          <w:numId w:val="14"/>
+        </w:numPr>
+        <w:rPr>
+          <w:rFonts w:ascii="Times New Roman" w:hAnsi="Times New Roman" w:cs="Times New Roman"/>
+          <w:lang w:val="en-US"/>
+        </w:rPr>
+      </w:pPr>
+      <w:r>
+        <w:rPr>
+          <w:rFonts w:ascii="Times New Roman" w:hAnsi="Times New Roman" w:cs="Times New Roman"/>
+          <w:lang w:val="en-US"/>
+        </w:rPr>
+        <w:t>Client request problems with several middleware</w:t>
+      </w:r>
+    </w:p>
+    <w:p>
+      <w:pPr>
+        <w:pStyle w:val="ListParagraph"/>
+        <w:numPr>
+          <w:ilvl w:val="0"/>
+          <w:numId w:val="14"/>
+        </w:numPr>
+        <w:rPr>
+          <w:rFonts w:ascii="Times New Roman" w:hAnsi="Times New Roman" w:cs="Times New Roman"/>
+          <w:lang w:val="en-US"/>
+        </w:rPr>
+      </w:pPr>
+      <w:r>
+        <w:rPr>
+          <w:rFonts w:ascii="Times New Roman" w:hAnsi="Times New Roman" w:cs="Times New Roman"/>
+          <w:lang w:val="en-US"/>
+        </w:rPr>
+        <w:t>Issues in callbacks</w:t>
+      </w:r>
+    </w:p>
+    <w:p>
+      <w:pPr>
+        <w:jc w:val="center"/>
+        <w:rPr>
+          <w:rFonts w:ascii="Times New Roman" w:hAnsi="Times New Roman" w:cs="Times New Roman"/>
+          <w:b/>
+          <w:sz w:val="30"/>
+          <w:szCs w:val="30"/>
+          <w:lang w:val="en-US"/>
+        </w:rPr>
+      </w:pPr>
+      <w:r>
+        <w:rPr>
+          <w:rFonts w:ascii="Times New Roman" w:hAnsi="Times New Roman" w:cs="Times New Roman"/>
+          <w:b/>
+          <w:sz w:val="30"/>
+          <w:szCs w:val="30"/>
+          <w:lang w:val="en-US"/>
+        </w:rPr>
+        <w:t>Spring</w:t>
+      </w:r>
+    </w:p>
+    <w:p>
+      <w:pPr>
+        <w:rPr>
+          <w:rFonts w:ascii="Times New Roman" w:hAnsi="Times New Roman" w:cs="Times New Roman"/>
+          <w:lang w:val="en-US"/>
+        </w:rPr>
+      </w:pPr>
+      <w:r>
+        <w:rPr>
+          <w:rFonts w:ascii="Times New Roman" w:hAnsi="Times New Roman" w:cs="Times New Roman"/>
+          <w:lang w:val="en-US"/>
+        </w:rPr>
+        <w:t>Pros:</w:t>
+      </w:r>
+    </w:p>
+    <w:p>
+      <w:pPr>
+        <w:pStyle w:val="ListParagraph"/>
+        <w:numPr>
+          <w:ilvl w:val="0"/>
+          <w:numId w:val="15"/>
+        </w:numPr>
+        <w:rPr>
+          <w:rFonts w:ascii="Times New Roman" w:hAnsi="Times New Roman" w:cs="Times New Roman"/>
+          <w:lang w:val="en-US"/>
+        </w:rPr>
+      </w:pPr>
+      <w:r>
+        <w:rPr>
+          <w:rFonts w:ascii="Times New Roman" w:hAnsi="Times New Roman" w:cs="Times New Roman"/>
+          <w:lang w:val="en-US"/>
+        </w:rPr>
+        <w:t>Simplified dependency manager</w:t>
+      </w:r>
+    </w:p>
+    <w:p>
+      <w:pPr>
+        <w:pStyle w:val="ListParagraph"/>
+        <w:numPr>
+          <w:ilvl w:val="0"/>
+          <w:numId w:val="15"/>
+        </w:numPr>
+        <w:rPr>
+          <w:rFonts w:ascii="Times New Roman" w:hAnsi="Times New Roman" w:cs="Times New Roman"/>
+          <w:lang w:val="en-US"/>
+        </w:rPr>
+      </w:pPr>
+      <w:r>
+        <w:rPr>
+          <w:rFonts w:ascii="Times New Roman" w:hAnsi="Times New Roman" w:cs="Times New Roman"/>
+          <w:lang w:val="en-US"/>
+        </w:rPr>
+        <w:lastRenderedPageBreak/>
+        <w:t>Visibility into app internals</w:t>
+      </w:r>
+    </w:p>
+    <w:p>
+      <w:pPr>
+        <w:rPr>
+          <w:rFonts w:ascii="Times New Roman" w:hAnsi="Times New Roman" w:cs="Times New Roman"/>
+          <w:lang w:val="en-US"/>
+        </w:rPr>
+      </w:pPr>
+      <w:r>
+        <w:rPr>
+          <w:rFonts w:ascii="Times New Roman" w:hAnsi="Times New Roman" w:cs="Times New Roman"/>
+          <w:lang w:val="en-US"/>
+        </w:rPr>
+        <w:t>Cons:</w:t>
+      </w:r>
+    </w:p>
+    <w:p>
+      <w:pPr>
+        <w:pStyle w:val="ListParagraph"/>
+        <w:numPr>
+          <w:ilvl w:val="0"/>
+          <w:numId w:val="16"/>
+        </w:numPr>
+        <w:rPr>
+          <w:rFonts w:ascii="Times New Roman" w:hAnsi="Times New Roman" w:cs="Times New Roman"/>
+          <w:lang w:val="en-US"/>
+        </w:rPr>
+      </w:pPr>
+      <w:r>
+        <w:rPr>
+          <w:rFonts w:ascii="Times New Roman" w:hAnsi="Times New Roman" w:cs="Times New Roman"/>
+          <w:lang w:val="en-US"/>
+        </w:rPr>
+        <w:t>Bad started framework</w:t>
+      </w:r>
+    </w:p>
+    <w:p>
+      <w:pPr>
+        <w:pStyle w:val="ListParagraph"/>
+        <w:numPr>
+          <w:ilvl w:val="0"/>
+          <w:numId w:val="16"/>
+        </w:numPr>
+        <w:rPr>
+          <w:rFonts w:ascii="Times New Roman" w:hAnsi="Times New Roman" w:cs="Times New Roman"/>
+          <w:lang w:val="en-US"/>
+        </w:rPr>
+      </w:pPr>
+      <w:r>
+        <w:rPr>
+          <w:rFonts w:ascii="Times New Roman" w:hAnsi="Times New Roman" w:cs="Times New Roman"/>
+          <w:lang w:val="en-US"/>
+        </w:rPr>
+        <w:t>Hard to get a good grasp of</w:t>
+      </w:r>
+    </w:p>
+    <w:p>
+      <w:pPr>
+        <w:pStyle w:val="ListParagraph"/>
+        <w:numPr>
+          <w:ilvl w:val="0"/>
+          <w:numId w:val="16"/>
+        </w:numPr>
+        <w:rPr>
+          <w:rFonts w:ascii="Times New Roman" w:hAnsi="Times New Roman" w:cs="Times New Roman"/>
+          <w:lang w:val="en-US"/>
+        </w:rPr>
+      </w:pPr>
+      <w:r>
+        <w:rPr>
+          <w:rFonts w:ascii="Times New Roman" w:hAnsi="Times New Roman" w:cs="Times New Roman"/>
+          <w:lang w:val="en-US"/>
+        </w:rPr>
+        <w:t>Hard to get familiar with the Spring ecosystem</w:t>
+      </w:r>
+    </w:p>
+    <w:p>
+      <w:pPr>
+        <w:rPr>
+          <w:rFonts w:ascii="Times New Roman" w:hAnsi="Times New Roman" w:cs="Times New Roman"/>
+          <w:lang w:val="en-US"/>
+        </w:rPr>
+      </w:pPr>
+    </w:p>
+    <w:p>
+      <w:pPr>
+        <w:rPr>
+          <w:rFonts w:ascii="Times New Roman" w:hAnsi="Times New Roman" w:cs="Times New Roman"/>
+          <w:lang w:val="en-US"/>
+        </w:rPr>
+      </w:pPr>
+      <w:r>
+        <w:rPr>
+          <w:rFonts w:ascii="Times New Roman" w:hAnsi="Times New Roman" w:cs="Times New Roman"/>
+          <w:lang w:val="en-US"/>
+        </w:rPr>
+        <w:t xml:space="preserve">To summarize all of this, </w:t>
+      </w:r>
+      <w:proofErr w:type="spellStart"/>
+      <w:r>
+        <w:rPr>
+          <w:rFonts w:ascii="Times New Roman" w:hAnsi="Times New Roman" w:cs="Times New Roman"/>
+          <w:lang w:val="en-US"/>
+        </w:rPr>
+        <w:t>ExpressJS</w:t>
+      </w:r>
+      <w:proofErr w:type="spellEnd"/>
+      <w:r>
+        <w:rPr>
+          <w:rFonts w:ascii="Times New Roman" w:hAnsi="Times New Roman" w:cs="Times New Roman"/>
+          <w:lang w:val="en-US"/>
+        </w:rPr>
+        <w:t xml:space="preserve"> provides me with everything I need while also working within the same language as the frontend which is a big plus. Also, just like React, the </w:t>
+      </w:r>
+      <w:proofErr w:type="spellStart"/>
+      <w:r>
+        <w:rPr>
+          <w:rFonts w:ascii="Times New Roman" w:hAnsi="Times New Roman" w:cs="Times New Roman"/>
+          <w:lang w:val="en-US"/>
+        </w:rPr>
+        <w:t>ExpressJS</w:t>
+      </w:r>
+      <w:proofErr w:type="spellEnd"/>
+      <w:r>
+        <w:rPr>
+          <w:rFonts w:ascii="Times New Roman" w:hAnsi="Times New Roman" w:cs="Times New Roman"/>
+          <w:lang w:val="en-US"/>
+        </w:rPr>
+        <w:t xml:space="preserve"> community is quite large so lots of problems are easily solved.</w:t>
+      </w:r>
+    </w:p>
+    <w:p>
+      <w:pPr>
+        <w:rPr>
+          <w:rFonts w:ascii="Times New Roman" w:hAnsi="Times New Roman" w:cs="Times New Roman"/>
+          <w:lang w:val="en-US"/>
+        </w:rPr>
+      </w:pPr>
+    </w:p>
+    <w:p>
+      <w:pPr>
+        <w:pStyle w:val="Heading2"/>
+        <w:rPr>
+          <w:rFonts w:ascii="Times New Roman" w:hAnsi="Times New Roman" w:cs="Times New Roman"/>
+          <w:lang w:val="en-US"/>
+        </w:rPr>
+      </w:pPr>
+      <w:r>
+        <w:rPr>
+          <w:rFonts w:ascii="Times New Roman" w:hAnsi="Times New Roman" w:cs="Times New Roman"/>
+          <w:lang w:val="en-US"/>
+        </w:rPr>
+        <w:t>But what about the data?</w:t>
+      </w:r>
+    </w:p>
+    <w:p>
+      <w:pPr>
+        <w:rPr>
+          <w:rFonts w:ascii="Times New Roman" w:hAnsi="Times New Roman" w:cs="Times New Roman"/>
+          <w:lang w:val="en-US"/>
+        </w:rPr>
+      </w:pPr>
+    </w:p>
+    <w:p>
+      <w:pPr>
+        <w:rPr>
+          <w:rFonts w:ascii="Times New Roman" w:hAnsi="Times New Roman" w:cs="Times New Roman"/>
+          <w:lang w:val="en-US"/>
+        </w:rPr>
+      </w:pPr>
+      <w:r>
+        <w:rPr>
+          <w:rFonts w:ascii="Times New Roman" w:hAnsi="Times New Roman" w:cs="Times New Roman"/>
+          <w:lang w:val="en-US"/>
+        </w:rPr>
+        <w:t xml:space="preserve">For our final piece of research, I needed something to store data that supported an ORM design. Going with the same principles as before, the 5 most popular database choices are: Oracle, MySQL, Microsoft SQL Server, PostgreSQL and MongoDB. Here the decision was more subjective than anything and I chose MongoDB (implemented using mongoose) just because the other 4 all are using SQL and work in a more standardized way, whereas MongoDB used JSON objects to store </w:t>
+      </w:r>
+      <w:proofErr w:type="gramStart"/>
+      <w:r>
+        <w:rPr>
+          <w:rFonts w:ascii="Times New Roman" w:hAnsi="Times New Roman" w:cs="Times New Roman"/>
+          <w:lang w:val="en-US"/>
+        </w:rPr>
+        <w:t>it’s</w:t>
+      </w:r>
+      <w:proofErr w:type="gramEnd"/>
+      <w:r>
+        <w:rPr>
+          <w:rFonts w:ascii="Times New Roman" w:hAnsi="Times New Roman" w:cs="Times New Roman"/>
+          <w:lang w:val="en-US"/>
+        </w:rPr>
+        <w:t xml:space="preserve"> data and works directly with </w:t>
+      </w:r>
+      <w:proofErr w:type="spellStart"/>
+      <w:r>
+        <w:rPr>
+          <w:rFonts w:ascii="Times New Roman" w:hAnsi="Times New Roman" w:cs="Times New Roman"/>
+          <w:lang w:val="en-US"/>
+        </w:rPr>
+        <w:t>npm</w:t>
+      </w:r>
+      <w:proofErr w:type="spellEnd"/>
+      <w:r>
+        <w:rPr>
+          <w:rFonts w:ascii="Times New Roman" w:hAnsi="Times New Roman" w:cs="Times New Roman"/>
+          <w:lang w:val="en-US"/>
+        </w:rPr>
+        <w:t xml:space="preserve"> packages (mongoose) to interact with it directly with JS code.</w:t>
+      </w:r>
+    </w:p>
+    <w:p>
+      <w:pPr>
+        <w:rPr>
+          <w:rFonts w:ascii="Times New Roman" w:hAnsi="Times New Roman" w:cs="Times New Roman"/>
+          <w:lang w:val="en-US"/>
+        </w:rPr>
+      </w:pPr>
+    </w:p>
+    <w:p>
+      <w:pPr>
+        <w:pStyle w:val="Heading1"/>
+        <w:rPr>
+          <w:rFonts w:ascii="Times New Roman" w:hAnsi="Times New Roman" w:cs="Times New Roman"/>
+          <w:lang w:val="en-US"/>
+        </w:rPr>
+      </w:pPr>
+      <w:r>
+        <w:rPr>
+          <w:rFonts w:ascii="Times New Roman" w:hAnsi="Times New Roman" w:cs="Times New Roman"/>
+          <w:lang w:val="en-US"/>
+        </w:rPr>
+        <w:t>The results</w:t>
+      </w:r>
+    </w:p>
+    <w:p>
+      <w:pPr>
+        <w:rPr>
+          <w:rFonts w:ascii="Times New Roman" w:hAnsi="Times New Roman" w:cs="Times New Roman"/>
+          <w:lang w:val="en-US"/>
+        </w:rPr>
+      </w:pPr>
+    </w:p>
+    <w:p>
+      <w:pPr>
+        <w:rPr>
+          <w:rFonts w:ascii="Times New Roman" w:hAnsi="Times New Roman" w:cs="Times New Roman"/>
+          <w:lang w:val="en-US"/>
+        </w:rPr>
+      </w:pPr>
+      <w:r>
+        <w:rPr>
+          <w:rFonts w:ascii="Times New Roman" w:hAnsi="Times New Roman" w:cs="Times New Roman"/>
+          <w:lang w:val="en-US"/>
+        </w:rPr>
+        <w:t xml:space="preserve">Using the data I found, there are a lot of good choices for both Frontend and Backend Frameworks, each bringing something unique to the table. The diversity is so big that one could almost say </w:t>
+      </w:r>
+      <w:r>
+        <w:rPr>
+          <w:rFonts w:ascii="Times New Roman" w:hAnsi="Times New Roman" w:cs="Times New Roman"/>
+          <w:lang w:val="en-US"/>
+        </w:rPr>
+        <w:t>the decision behind this choice is left to preference but that is not entirely true. There are some limitations frameworks have that you need to be aware of before deciding on which you want to stick with.</w:t>
+      </w:r>
+    </w:p>
+    <w:p>
+      <w:pPr>
+        <w:rPr>
+          <w:rFonts w:ascii="Times New Roman" w:hAnsi="Times New Roman" w:cs="Times New Roman"/>
+          <w:lang w:val="en-US"/>
+        </w:rPr>
+      </w:pPr>
+    </w:p>
+    <w:p>
+      <w:pPr>
+        <w:pStyle w:val="Heading1"/>
+        <w:rPr>
+          <w:rFonts w:ascii="Times New Roman" w:hAnsi="Times New Roman" w:cs="Times New Roman"/>
+          <w:lang w:val="en-US"/>
+        </w:rPr>
+      </w:pPr>
+      <w:r>
+        <w:rPr>
+          <w:rFonts w:ascii="Times New Roman" w:hAnsi="Times New Roman" w:cs="Times New Roman"/>
+          <w:lang w:val="en-US"/>
+        </w:rPr>
+        <w:t>Conclusion</w:t>
+      </w:r>
+    </w:p>
+    <w:p>
+      <w:pPr>
+        <w:rPr>
+          <w:rFonts w:ascii="Times New Roman" w:hAnsi="Times New Roman" w:cs="Times New Roman"/>
+          <w:lang w:val="en-US"/>
+        </w:rPr>
+      </w:pPr>
+    </w:p>
+    <w:p>
+      <w:pPr>
+        <w:rPr>
+          <w:rFonts w:ascii="Times New Roman" w:hAnsi="Times New Roman" w:cs="Times New Roman"/>
+          <w:lang w:val="en-US"/>
+        </w:rPr>
+      </w:pPr>
+      <w:r>
+        <w:rPr>
+          <w:rFonts w:ascii="Times New Roman" w:hAnsi="Times New Roman" w:cs="Times New Roman"/>
+          <w:lang w:val="en-US"/>
+        </w:rPr>
+        <w:t xml:space="preserve">To answer to initial question that brought the need for this research paper, after analyzing the data on these frameworks I have come to the conclusion that the best combination of frameworks for my project are ReactJS for frontend, because of its big community that can help solve common issues pretty easily, but also because of it being easy to learn while also providing reusable components. As for backend, the decision to choose </w:t>
+      </w:r>
+      <w:proofErr w:type="spellStart"/>
+      <w:r>
+        <w:rPr>
+          <w:rFonts w:ascii="Times New Roman" w:hAnsi="Times New Roman" w:cs="Times New Roman"/>
+          <w:lang w:val="en-US"/>
+        </w:rPr>
+        <w:t>ExpressJS</w:t>
+      </w:r>
+      <w:proofErr w:type="spellEnd"/>
+      <w:r>
+        <w:rPr>
+          <w:rFonts w:ascii="Times New Roman" w:hAnsi="Times New Roman" w:cs="Times New Roman"/>
+          <w:lang w:val="en-US"/>
+        </w:rPr>
+        <w:t xml:space="preserve"> was harder but in the end the big community and also the benefit of using the same language across frontend and backend sold it for me.</w:t>
+      </w:r>
+    </w:p>
+    <w:p>
+      <w:pPr>
+        <w:rPr>
+          <w:rFonts w:ascii="Times New Roman" w:hAnsi="Times New Roman" w:cs="Times New Roman"/>
+          <w:lang w:val="en-US"/>
+        </w:rPr>
+      </w:pPr>
+    </w:p>
+    <w:p>
+      <w:pPr>
+        <w:rPr>
+          <w:rFonts w:ascii="Times New Roman" w:hAnsi="Times New Roman" w:cs="Times New Roman"/>
+          <w:lang w:val="en-US"/>
+        </w:rPr>
+      </w:pPr>
+      <w:r>
+        <w:rPr>
+          <w:rFonts w:ascii="Times New Roman" w:hAnsi="Times New Roman" w:cs="Times New Roman"/>
+          <w:lang w:val="en-US"/>
+        </w:rPr>
+        <w:t>Literature References:</w:t>
+      </w:r>
+    </w:p>
+    <w:p>
+      <w:pPr>
+        <w:rPr>
+          <w:rFonts w:ascii="Times New Roman" w:hAnsi="Times New Roman" w:cs="Times New Roman"/>
+          <w:lang w:val="en-US"/>
+        </w:rPr>
+      </w:pPr>
+      <w:hyperlink r:id="rId15" w:history="1">
         <w:r>
           <w:rPr>
             <w:rStyle w:val="Hyperlink"/>
             <w:rFonts w:ascii="Times New Roman" w:hAnsi="Times New Roman" w:cs="Times New Roman"/>
             <w:lang w:val="en-US"/>
           </w:rPr>
-          <w:t>https://en.wikipedia.org/wiki/Software_framework</w:t>
+          <w:t>https://morio</w:t>
+        </w:r>
+        <w:r>
+          <w:rPr>
+            <w:rStyle w:val="Hyperlink"/>
+            <w:rFonts w:ascii="Times New Roman" w:hAnsi="Times New Roman" w:cs="Times New Roman"/>
+            <w:lang w:val="en-US"/>
+          </w:rPr>
+          <w:t>h</w:t>
+        </w:r>
+        <w:r>
+          <w:rPr>
+            <w:rStyle w:val="Hyperlink"/>
+            <w:rFonts w:ascii="Times New Roman" w:hAnsi="Times New Roman" w:cs="Times New Roman"/>
+            <w:lang w:val="en-US"/>
+          </w:rPr>
+          <w:t>.com/p/d024b656ccc2</w:t>
         </w:r>
       </w:hyperlink>
     </w:p>
@@ -2934,7 +3135,136 @@
           <w:lang w:val="en-US"/>
         </w:rPr>
       </w:pPr>
-      <w:hyperlink r:id="rId12" w:history="1">
+      <w:hyperlink r:id="rId16" w:history="1">
+        <w:r>
+          <w:rPr>
+            <w:rStyle w:val="Hyperlink"/>
+            <w:rFonts w:ascii="Times New Roman" w:hAnsi="Times New Roman" w:cs="Times New Roman"/>
+            <w:lang w:val="en-US"/>
+          </w:rPr>
+          <w:t>https://blog.back4app.com/backend-frameworks/</w:t>
+        </w:r>
+      </w:hyperlink>
+      <w:r>
+        <w:rPr>
+          <w:rFonts w:ascii="Times New Roman" w:hAnsi="Times New Roman" w:cs="Times New Roman"/>
+          <w:lang w:val="en-US"/>
+        </w:rPr>
+        <w:t xml:space="preserve"> </w:t>
+      </w:r>
+    </w:p>
+    <w:p>
+      <w:pPr>
+        <w:rPr>
+          <w:rFonts w:ascii="Times New Roman" w:hAnsi="Times New Roman" w:cs="Times New Roman"/>
+          <w:lang w:val="en-US"/>
+        </w:rPr>
+      </w:pPr>
+      <w:hyperlink r:id="rId17" w:history="1">
+        <w:r>
+          <w:rPr>
+            <w:rStyle w:val="Hyperlink"/>
+            <w:rFonts w:ascii="Times New Roman" w:hAnsi="Times New Roman" w:cs="Times New Roman"/>
+            <w:lang w:val="en-US"/>
+          </w:rPr>
+          <w:t>https://hackernoon.com/python-for-w</w:t>
+        </w:r>
+        <w:r>
+          <w:rPr>
+            <w:rStyle w:val="Hyperlink"/>
+            <w:rFonts w:ascii="Times New Roman" w:hAnsi="Times New Roman" w:cs="Times New Roman"/>
+            <w:lang w:val="en-US"/>
+          </w:rPr>
+          <w:t>e</w:t>
+        </w:r>
+        <w:r>
+          <w:rPr>
+            <w:rStyle w:val="Hyperlink"/>
+            <w:rFonts w:ascii="Times New Roman" w:hAnsi="Times New Roman" w:cs="Times New Roman"/>
+            <w:lang w:val="en-US"/>
+          </w:rPr>
+          <w:t>b-development-pros-and-cons-and-best-frameworks-et6d3z6h</w:t>
+        </w:r>
+      </w:hyperlink>
+    </w:p>
+    <w:p>
+      <w:pPr>
+        <w:rPr>
+          <w:rFonts w:ascii="Times New Roman" w:hAnsi="Times New Roman" w:cs="Times New Roman"/>
+          <w:lang w:val="en-US"/>
+        </w:rPr>
+      </w:pPr>
+      <w:hyperlink r:id="rId18" w:history="1">
+        <w:r>
+          <w:rPr>
+            <w:rStyle w:val="Hyperlink"/>
+            <w:rFonts w:ascii="Times New Roman" w:hAnsi="Times New Roman" w:cs="Times New Roman"/>
+            <w:lang w:val="en-US"/>
+          </w:rPr>
+          <w:t>https://stackshare.io/expressjs</w:t>
+        </w:r>
+      </w:hyperlink>
+    </w:p>
+    <w:p>
+      <w:pPr>
+        <w:rPr>
+          <w:rFonts w:ascii="Times New Roman" w:hAnsi="Times New Roman" w:cs="Times New Roman"/>
+          <w:lang w:val="en-US"/>
+        </w:rPr>
+      </w:pPr>
+      <w:hyperlink r:id="rId19" w:history="1">
+        <w:r>
+          <w:rPr>
+            <w:rStyle w:val="Hyperlink"/>
+            <w:rFonts w:ascii="Times New Roman" w:hAnsi="Times New Roman" w:cs="Times New Roman"/>
+            <w:lang w:val="en-US"/>
+          </w:rPr>
+          <w:t>https://rabbitstack.github.io/spring/spring-boot-or-not-to-spring-boot/</w:t>
+        </w:r>
+      </w:hyperlink>
+    </w:p>
+    <w:p>
+      <w:pPr>
+        <w:rPr>
+          <w:rFonts w:ascii="Times New Roman" w:hAnsi="Times New Roman" w:cs="Times New Roman"/>
+          <w:lang w:val="en-US"/>
+        </w:rPr>
+      </w:pPr>
+      <w:hyperlink r:id="rId20" w:history="1">
+        <w:r>
+          <w:rPr>
+            <w:rStyle w:val="Hyperlink"/>
+            <w:rFonts w:ascii="Times New Roman" w:hAnsi="Times New Roman" w:cs="Times New Roman"/>
+            <w:lang w:val="en-US"/>
+          </w:rPr>
+          <w:t>https://en.wikipedia.org/wiki/Soft</w:t>
+        </w:r>
+        <w:r>
+          <w:rPr>
+            <w:rStyle w:val="Hyperlink"/>
+            <w:rFonts w:ascii="Times New Roman" w:hAnsi="Times New Roman" w:cs="Times New Roman"/>
+            <w:lang w:val="en-US"/>
+          </w:rPr>
+          <w:t>w</w:t>
+        </w:r>
+        <w:r>
+          <w:rPr>
+            <w:rStyle w:val="Hyperlink"/>
+            <w:rFonts w:ascii="Times New Roman" w:hAnsi="Times New Roman" w:cs="Times New Roman"/>
+            <w:lang w:val="en-US"/>
+          </w:rPr>
+          <w:t>are_framework</w:t>
+        </w:r>
+      </w:hyperlink>
+    </w:p>
+    <w:p>
+      <w:pPr>
+        <w:rPr>
+          <w:rFonts w:ascii="Times New Roman" w:hAnsi="Times New Roman" w:cs="Times New Roman"/>
+          <w:lang w:val="en-US"/>
+        </w:rPr>
+      </w:pPr>
+      <w:hyperlink r:id="rId21" w:history="1">
         <w:r>
           <w:rPr>
             <w:rStyle w:val="Hyperlink"/>
@@ -2952,7 +3282,7 @@
           <w:lang w:val="en-US"/>
         </w:rPr>
       </w:pPr>
-      <w:hyperlink r:id="rId13" w:history="1">
+      <w:hyperlink r:id="rId22" w:history="1">
         <w:r>
           <w:rPr>
             <w:rStyle w:val="Hyperlink"/>
@@ -2970,7 +3300,7 @@
           <w:lang w:val="en-US"/>
         </w:rPr>
       </w:pPr>
-      <w:hyperlink r:id="rId14" w:history="1">
+      <w:hyperlink r:id="rId23" w:history="1">
         <w:r>
           <w:rPr>
             <w:rStyle w:val="Hyperlink"/>
@@ -2988,7 +3318,7 @@
           <w:lang w:val="en-US"/>
         </w:rPr>
       </w:pPr>
-      <w:hyperlink r:id="rId15" w:history="1">
+      <w:hyperlink r:id="rId24" w:history="1">
         <w:r>
           <w:rPr>
             <w:rStyle w:val="Hyperlink"/>
@@ -3018,7 +3348,7 @@
 </file>
 
 <file path=word/numbering.xml><?xml version="1.0" encoding="utf-8"?>
-<w:numbering xmlns:wpc="http://schemas.microsoft.com/office/word/2010/wordprocessingCanvas" xmlns:mc="http://schemas.openxmlformats.org/markup-compatibility/2006" xmlns:o="urn:schemas-microsoft-com:office:office" xmlns:r="http://schemas.openxmlformats.org/officeDocument/2006/relationships" xmlns:m="http://schemas.openxmlformats.org/officeDocument/2006/math" xmlns:v="urn:schemas-microsoft-com:vml" xmlns:wp14="http://schemas.microsoft.com/office/word/2010/wordprocessingDrawing" xmlns:wp="http://schemas.openxmlformats.org/drawingml/2006/wordprocessingDrawing" xmlns:w10="urn:schemas-microsoft-com:office:word" xmlns:w="http://schemas.openxmlformats.org/wordprocessingml/2006/main" xmlns:w14="http://schemas.microsoft.com/office/word/2010/wordml" xmlns:w15="http://schemas.microsoft.com/office/word/2012/wordml" xmlns:wpg="http://schemas.microsoft.com/office/word/2010/wordprocessingGroup" xmlns:wpi="http://schemas.microsoft.com/office/word/2010/wordprocessingInk" xmlns:wne="http://schemas.microsoft.com/office/word/2006/wordml" xmlns:wps="http://schemas.microsoft.com/office/word/2010/wordprocessingShape" mc:Ignorable="w14 w15 wp14">
+<w:numbering xmlns:wpc="http://schemas.microsoft.com/office/word/2010/wordprocessingCanvas" xmlns:cx="http://schemas.microsoft.com/office/drawing/2014/chartex" xmlns:cx1="http://schemas.microsoft.com/office/drawing/2015/9/8/chartex" xmlns:cx2="http://schemas.microsoft.com/office/drawing/2015/10/21/chartex" xmlns:cx3="http://schemas.microsoft.com/office/drawing/2016/5/9/chartex" xmlns:cx4="http://schemas.microsoft.com/office/drawing/2016/5/10/chartex" xmlns:cx5="http://schemas.microsoft.com/office/drawing/2016/5/11/chartex" xmlns:cx6="http://schemas.microsoft.com/office/drawing/2016/5/12/chartex" xmlns:cx7="http://schemas.microsoft.com/office/drawing/2016/5/13/chartex" xmlns:cx8="http://schemas.microsoft.com/office/drawing/2016/5/14/chartex" xmlns:mc="http://schemas.openxmlformats.org/markup-compatibility/2006" xmlns:aink="http://schemas.microsoft.com/office/drawing/2016/ink" xmlns:am3d="http://schemas.microsoft.com/office/drawing/2017/model3d" xmlns:o="urn:schemas-microsoft-com:office:office" xmlns:r="http://schemas.openxmlformats.org/officeDocument/2006/relationships" xmlns:m="http://schemas.openxmlformats.org/officeDocument/2006/math" xmlns:v="urn:schemas-microsoft-com:vml" xmlns:wp14="http://schemas.microsoft.com/office/word/2010/wordprocessingDrawing" xmlns:wp="http://schemas.openxmlformats.org/drawingml/2006/wordprocessingDrawing" xmlns:w10="urn:schemas-microsoft-com:office:word" xmlns:w="http://schemas.openxmlformats.org/wordprocessingml/2006/main" xmlns:w14="http://schemas.microsoft.com/office/word/2010/wordml" xmlns:w15="http://schemas.microsoft.com/office/word/2012/wordml" xmlns:w16cex="http://schemas.microsoft.com/office/word/2018/wordml/cex" xmlns:w16cid="http://schemas.microsoft.com/office/word/2016/wordml/cid" xmlns:w16="http://schemas.microsoft.com/office/word/2018/wordml" xmlns:w16se="http://schemas.microsoft.com/office/word/2015/wordml/symex" xmlns:wpg="http://schemas.microsoft.com/office/word/2010/wordprocessingGroup" xmlns:wpi="http://schemas.microsoft.com/office/word/2010/wordprocessingInk" xmlns:wne="http://schemas.microsoft.com/office/word/2006/wordml" xmlns:wps="http://schemas.microsoft.com/office/word/2010/wordprocessingShape" mc:Ignorable="w14 w15 w16se w16cid w16 w16cex wp14">
   <w:abstractNum w:abstractNumId="0" w15:restartNumberingAfterBreak="0">
     <w:nsid w:val="18D6742E"/>
     <w:multiLevelType w:val="hybridMultilevel"/>
@@ -4879,7 +5209,7 @@
 </file>
 
 <file path=word/styles.xml><?xml version="1.0" encoding="utf-8"?>
-<w:styles xmlns:mc="http://schemas.openxmlformats.org/markup-compatibility/2006" xmlns:r="http://schemas.openxmlformats.org/officeDocument/2006/relationships" xmlns:w="http://schemas.openxmlformats.org/wordprocessingml/2006/main" xmlns:w14="http://schemas.microsoft.com/office/word/2010/wordml" xmlns:w15="http://schemas.microsoft.com/office/word/2012/wordml" mc:Ignorable="w14 w15">
+<w:styles xmlns:mc="http://schemas.openxmlformats.org/markup-compatibility/2006" xmlns:r="http://schemas.openxmlformats.org/officeDocument/2006/relationships" xmlns:w="http://schemas.openxmlformats.org/wordprocessingml/2006/main" xmlns:w14="http://schemas.microsoft.com/office/word/2010/wordml" xmlns:w15="http://schemas.microsoft.com/office/word/2012/wordml" xmlns:w16cex="http://schemas.microsoft.com/office/word/2018/wordml/cex" xmlns:w16cid="http://schemas.microsoft.com/office/word/2016/wordml/cid" xmlns:w16="http://schemas.microsoft.com/office/word/2018/wordml" xmlns:w16se="http://schemas.microsoft.com/office/word/2015/wordml/symex" mc:Ignorable="w14 w15 w16se w16cid w16 w16cex">
   <w:docDefaults>
     <w:rPrDefault>
       <w:rPr>
@@ -4895,7 +5225,7 @@
       </w:pPr>
     </w:pPrDefault>
   </w:docDefaults>
-  <w:latentStyles w:defLockedState="0" w:defUIPriority="99" w:defSemiHidden="0" w:defUnhideWhenUsed="0" w:defQFormat="0" w:count="371">
+  <w:latentStyles w:defLockedState="0" w:defUIPriority="99" w:defSemiHidden="0" w:defUnhideWhenUsed="0" w:defQFormat="0" w:count="376">
     <w:lsdException w:name="Normal" w:uiPriority="0" w:qFormat="1"/>
     <w:lsdException w:name="heading 1" w:uiPriority="9" w:qFormat="1"/>
     <w:lsdException w:name="heading 2" w:semiHidden="1" w:uiPriority="9" w:unhideWhenUsed="1" w:qFormat="1"/>
@@ -5001,7 +5331,6 @@
     <w:lsdException w:name="HTML Sample" w:semiHidden="1" w:unhideWhenUsed="1"/>
     <w:lsdException w:name="HTML Typewriter" w:semiHidden="1" w:unhideWhenUsed="1"/>
     <w:lsdException w:name="HTML Variable" w:semiHidden="1" w:unhideWhenUsed="1"/>
-    <w:lsdException w:name="Normal Table" w:semiHidden="1" w:unhideWhenUsed="1"/>
     <w:lsdException w:name="annotation subject" w:semiHidden="1" w:unhideWhenUsed="1"/>
     <w:lsdException w:name="No List" w:semiHidden="1" w:unhideWhenUsed="1"/>
     <w:lsdException w:name="Outline List 1" w:semiHidden="1" w:unhideWhenUsed="1"/>
@@ -5044,11 +5373,8 @@
     <w:lsdException w:name="Table Contemporary" w:semiHidden="1" w:unhideWhenUsed="1"/>
     <w:lsdException w:name="Table Elegant" w:semiHidden="1" w:unhideWhenUsed="1"/>
     <w:lsdException w:name="Table Professional" w:semiHidden="1" w:unhideWhenUsed="1"/>
-    <w:lsdException w:name="Table Subtle 1" w:semiHidden="1" w:unhideWhenUsed="1"/>
     <w:lsdException w:name="Table Subtle 2" w:semiHidden="1" w:unhideWhenUsed="1"/>
     <w:lsdException w:name="Table Web 1" w:semiHidden="1" w:unhideWhenUsed="1"/>
-    <w:lsdException w:name="Table Web 2" w:semiHidden="1" w:unhideWhenUsed="1"/>
-    <w:lsdException w:name="Table Web 3" w:semiHidden="1" w:unhideWhenUsed="1"/>
     <w:lsdException w:name="Balloon Text" w:semiHidden="1" w:unhideWhenUsed="1"/>
     <w:lsdException w:name="Table Grid" w:uiPriority="39"/>
     <w:lsdException w:name="Table Theme" w:semiHidden="1" w:unhideWhenUsed="1"/>
@@ -5267,6 +5593,11 @@
     <w:lsdException w:name="List Table 5 Dark Accent 6" w:uiPriority="50"/>
     <w:lsdException w:name="List Table 6 Colorful Accent 6" w:uiPriority="51"/>
     <w:lsdException w:name="List Table 7 Colorful Accent 6" w:uiPriority="52"/>
+    <w:lsdException w:name="Mention" w:semiHidden="1" w:unhideWhenUsed="1"/>
+    <w:lsdException w:name="Smart Hyperlink" w:semiHidden="1" w:unhideWhenUsed="1"/>
+    <w:lsdException w:name="Hashtag" w:semiHidden="1" w:unhideWhenUsed="1"/>
+    <w:lsdException w:name="Unresolved Mention" w:semiHidden="1" w:unhideWhenUsed="1"/>
+    <w:lsdException w:name="Smart Link" w:semiHidden="1" w:unhideWhenUsed="1"/>
   </w:latentStyles>
   <w:style w:type="paragraph" w:default="1" w:styleId="Normal">
     <w:name w:val="Normal"/>
@@ -5388,6 +5719,30 @@
     <w:rPr>
       <w:color w:val="0563C1" w:themeColor="hyperlink"/>
       <w:u w:val="single"/>
+    </w:rPr>
+  </w:style>
+  <w:style w:type="character" w:styleId="FollowedHyperlink">
+    <w:name w:val="FollowedHyperlink"/>
+    <w:basedOn w:val="DefaultParagraphFont"/>
+    <w:uiPriority w:val="99"/>
+    <w:semiHidden/>
+    <w:unhideWhenUsed/>
+    <w:rsid w:val="00192357"/>
+    <w:rPr>
+      <w:color w:val="954F72" w:themeColor="followedHyperlink"/>
+      <w:u w:val="single"/>
+    </w:rPr>
+  </w:style>
+  <w:style w:type="character" w:styleId="UnresolvedMention">
+    <w:name w:val="Unresolved Mention"/>
+    <w:basedOn w:val="DefaultParagraphFont"/>
+    <w:uiPriority w:val="99"/>
+    <w:semiHidden/>
+    <w:unhideWhenUsed/>
+    <w:rsid w:val="00192357"/>
+    <w:rPr>
+      <w:color w:val="605E5C"/>
+      <w:shd w:val="clear" w:color="auto" w:fill="E1DFDD"/>
     </w:rPr>
   </w:style>
 </w:styles>

</xml_diff>